<commit_message>
create deliverables; add iutj.zip
</commit_message>
<xml_diff>
--- a/doc/designdoc_yuan.docx
+++ b/doc/designdoc_yuan.docx
@@ -179,11 +179,9 @@
             </w:tcMar>
           </w:tcPr>
           <w:p>
-            <w:proofErr w:type="spellStart"/>
             <w:r>
               <w:t>Weizhao</w:t>
             </w:r>
-            <w:proofErr w:type="spellEnd"/>
           </w:p>
         </w:tc>
       </w:tr>
@@ -285,11 +283,9 @@
             </w:tcMar>
           </w:tcPr>
           <w:p>
-            <w:proofErr w:type="spellStart"/>
             <w:r>
               <w:t>Ziyi</w:t>
             </w:r>
-            <w:proofErr w:type="spellEnd"/>
           </w:p>
         </w:tc>
       </w:tr>
@@ -345,11 +341,9 @@
             </w:tcMar>
           </w:tcPr>
           <w:p>
-            <w:proofErr w:type="spellStart"/>
             <w:r>
               <w:t>Weizhao</w:t>
             </w:r>
-            <w:proofErr w:type="spellEnd"/>
           </w:p>
         </w:tc>
       </w:tr>
@@ -384,26 +378,21 @@
           </w:tcPr>
           <w:p>
             <w:r>
-              <w:t xml:space="preserve">Add 3.3 Case </w:t>
-            </w:r>
-            <w:proofErr w:type="spellStart"/>
-            <w:r>
-              <w:t>Stuty</w:t>
-            </w:r>
-            <w:proofErr w:type="spellEnd"/>
-            <w:r>
-              <w:t>: CCTZ</w:t>
-            </w:r>
-          </w:p>
-          <w:p>
-            <w:r>
-              <w:t xml:space="preserve">Add 5 </w:t>
-            </w:r>
-            <w:proofErr w:type="spellStart"/>
-            <w:r>
-              <w:t>Gtest</w:t>
-            </w:r>
-            <w:proofErr w:type="spellEnd"/>
+              <w:t>Add 3.3 Case Stu</w:t>
+            </w:r>
+            <w:r>
+              <w:t>d</w:t>
+            </w:r>
+            <w:bookmarkStart w:id="1" w:name="_GoBack"/>
+            <w:bookmarkEnd w:id="1"/>
+            <w:r>
+              <w:t>y: CCTZ</w:t>
+            </w:r>
+          </w:p>
+          <w:p>
+            <w:r>
+              <w:t>Add 5 Gtest</w:t>
+            </w:r>
           </w:p>
         </w:tc>
         <w:tc>
@@ -435,11 +424,9 @@
             </w:tcMar>
           </w:tcPr>
           <w:p>
-            <w:proofErr w:type="spellStart"/>
             <w:r>
               <w:t>Feiyue</w:t>
             </w:r>
-            <w:proofErr w:type="spellEnd"/>
           </w:p>
         </w:tc>
       </w:tr>
@@ -507,11 +494,9 @@
             </w:tcMar>
           </w:tcPr>
           <w:p>
-            <w:proofErr w:type="spellStart"/>
             <w:r>
               <w:t>Feiyue</w:t>
             </w:r>
-            <w:proofErr w:type="spellEnd"/>
           </w:p>
         </w:tc>
       </w:tr>
@@ -579,11 +564,9 @@
             </w:tcMar>
           </w:tcPr>
           <w:p>
-            <w:proofErr w:type="spellStart"/>
             <w:r>
               <w:t>Feiyue</w:t>
             </w:r>
-            <w:proofErr w:type="spellEnd"/>
           </w:p>
         </w:tc>
       </w:tr>
@@ -601,10 +584,7 @@
           </w:tcPr>
           <w:p>
             <w:r>
-              <w:t>1.2.</w:t>
-            </w:r>
-            <w:r>
-              <w:t>5</w:t>
+              <w:t>1.2.5</w:t>
             </w:r>
           </w:p>
         </w:tc>
@@ -638,13 +618,7 @@
           </w:tcPr>
           <w:p>
             <w:r>
-              <w:t>2016-</w:t>
-            </w:r>
-            <w:r>
-              <w:t>6</w:t>
-            </w:r>
-            <w:r>
-              <w:t>-26</w:t>
+              <w:t>2016-6-26</w:t>
             </w:r>
           </w:p>
         </w:tc>
@@ -660,17 +634,100 @@
             </w:tcMar>
           </w:tcPr>
           <w:p>
-            <w:proofErr w:type="spellStart"/>
             <w:r>
               <w:t>Weizhao</w:t>
             </w:r>
-            <w:proofErr w:type="spellEnd"/>
+          </w:p>
+        </w:tc>
+      </w:tr>
+      <w:tr>
+        <w:tc>
+          <w:tcPr>
+            <w:tcW w:w="988" w:type="dxa"/>
+            <w:tcBorders>
+              <w:top w:val="nil"/>
+            </w:tcBorders>
+            <w:shd w:val="clear" w:color="auto" w:fill="auto"/>
+            <w:tcMar>
+              <w:left w:w="73" w:type="dxa"/>
+            </w:tcMar>
+          </w:tcPr>
+          <w:p>
+            <w:r>
+              <w:t>1.2.</w:t>
+            </w:r>
+            <w:r>
+              <w:t>6</w:t>
+            </w:r>
+          </w:p>
+        </w:tc>
+        <w:tc>
+          <w:tcPr>
+            <w:tcW w:w="5103" w:type="dxa"/>
+            <w:tcBorders>
+              <w:top w:val="nil"/>
+            </w:tcBorders>
+            <w:shd w:val="clear" w:color="auto" w:fill="auto"/>
+            <w:tcMar>
+              <w:left w:w="73" w:type="dxa"/>
+            </w:tcMar>
+          </w:tcPr>
+          <w:p>
+            <w:r>
+              <w:t>Modify 8 Limit</w:t>
+            </w:r>
+            <w:r>
+              <w:t>at</w:t>
+            </w:r>
+            <w:r>
+              <w:t>ion</w:t>
+            </w:r>
+          </w:p>
+        </w:tc>
+        <w:tc>
+          <w:tcPr>
+            <w:tcW w:w="1130" w:type="dxa"/>
+            <w:tcBorders>
+              <w:top w:val="nil"/>
+            </w:tcBorders>
+            <w:shd w:val="clear" w:color="auto" w:fill="auto"/>
+            <w:tcMar>
+              <w:left w:w="73" w:type="dxa"/>
+            </w:tcMar>
+          </w:tcPr>
+          <w:p>
+            <w:r>
+              <w:t>2016-</w:t>
+            </w:r>
+            <w:r>
+              <w:t>6</w:t>
+            </w:r>
+            <w:r>
+              <w:t>-26</w:t>
+            </w:r>
+          </w:p>
+        </w:tc>
+        <w:tc>
+          <w:tcPr>
+            <w:tcW w:w="1075" w:type="dxa"/>
+            <w:tcBorders>
+              <w:top w:val="nil"/>
+            </w:tcBorders>
+            <w:shd w:val="clear" w:color="auto" w:fill="auto"/>
+            <w:tcMar>
+              <w:left w:w="73" w:type="dxa"/>
+            </w:tcMar>
+          </w:tcPr>
+          <w:p>
+            <w:r>
+              <w:t>Weizhao</w:t>
+            </w:r>
           </w:p>
         </w:tc>
       </w:tr>
     </w:tbl>
     <w:p/>
-    <w:bookmarkStart w:id="1" w:name="_Toc457778600" w:displacedByCustomXml="next"/>
+    <w:bookmarkStart w:id="2" w:name="_Toc457778600" w:displacedByCustomXml="next"/>
     <w:sdt>
       <w:sdtPr>
         <w:id w:val="-183281870"/>
@@ -679,6 +736,7 @@
           <w:docPartUnique/>
         </w:docPartObj>
       </w:sdtPr>
+      <w:sdtEndPr/>
       <w:sdtContent>
         <w:p>
           <w:pPr>
@@ -688,20 +746,12 @@
             <w:rPr>
               <w:lang w:val="zh-CN"/>
             </w:rPr>
-            <w:t>Ind</w:t>
-          </w:r>
-          <w:bookmarkStart w:id="2" w:name="_GoBack"/>
-          <w:bookmarkEnd w:id="2"/>
-          <w:r>
-            <w:rPr>
-              <w:lang w:val="zh-CN"/>
-            </w:rPr>
-            <w:t>ex</w:t>
+            <w:t>Index</w:t>
           </w:r>
         </w:p>
       </w:sdtContent>
     </w:sdt>
-    <w:bookmarkEnd w:id="1" w:displacedByCustomXml="prev"/>
+    <w:bookmarkEnd w:id="2" w:displacedByCustomXml="prev"/>
     <w:p>
       <w:pPr>
         <w:pStyle w:val="11"/>
@@ -3663,7 +3713,6 @@
                               <w:pPr>
                                 <w:jc w:val="left"/>
                               </w:pPr>
-                              <w:proofErr w:type="spellStart"/>
                               <w:r>
                                 <w:rPr>
                                   <w:color w:val="000000"/>
@@ -3672,7 +3721,6 @@
                                 </w:rPr>
                                 <w:t>GCov</w:t>
                               </w:r>
-                              <w:proofErr w:type="spellEnd"/>
                             </w:p>
                           </w:txbxContent>
                         </wps:txbx>
@@ -4228,15 +4276,7 @@
         <w:ind w:firstLine="420"/>
       </w:pPr>
       <w:r>
-        <w:t>AspectC+</w:t>
-      </w:r>
-      <w:proofErr w:type="gramStart"/>
-      <w:r>
-        <w:t>+  is</w:t>
-      </w:r>
-      <w:proofErr w:type="gramEnd"/>
-      <w:r>
-        <w:t xml:space="preserve"> an aspect-oriented extension of C and C++ languages.</w:t>
+        <w:t>AspectC++  is an aspect-oriented extension of C and C++ languages.</w:t>
       </w:r>
     </w:p>
     <w:p>
@@ -4321,15 +4361,7 @@
         <w:ind w:firstLine="420"/>
       </w:pPr>
       <w:r>
-        <w:t xml:space="preserve">Aspects are a special AspectC++ language element, which can be used to implement crosscutting concerns in separate modules. Aspect definitions have to be implemented in special “aspect header files”, which normally have the filename extension </w:t>
-      </w:r>
-      <w:proofErr w:type="gramStart"/>
-      <w:r>
-        <w:t>“.ah</w:t>
-      </w:r>
-      <w:proofErr w:type="gramEnd"/>
-      <w:r>
-        <w:t xml:space="preserve">”. And in the definition of an </w:t>
+        <w:t xml:space="preserve">Aspects are a special AspectC++ language element, which can be used to implement crosscutting concerns in separate modules. Aspect definitions have to be implemented in special “aspect header files”, which normally have the filename extension “.ah”. And in the definition of an </w:t>
       </w:r>
       <w:r>
         <w:rPr>
@@ -4394,15 +4426,7 @@
         <w:ind w:firstLine="420"/>
       </w:pPr>
       <w:r>
-        <w:t xml:space="preserve">AspectC++ requires an specific compiler to “weave” the code we write in the </w:t>
-      </w:r>
-      <w:proofErr w:type="gramStart"/>
-      <w:r>
-        <w:t>“.ah</w:t>
-      </w:r>
-      <w:proofErr w:type="gramEnd"/>
-      <w:r>
-        <w:t xml:space="preserve">” file to the target program – ac++/ag++. </w:t>
+        <w:t xml:space="preserve">AspectC++ requires an specific compiler to “weave” the code we write in the “.ah” file to the target program – ac++/ag++. </w:t>
       </w:r>
     </w:p>
     <w:p>
@@ -4418,15 +4442,7 @@
         <w:ind w:firstLine="420"/>
       </w:pPr>
       <w:r>
-        <w:t xml:space="preserve">The ag++ program provides a more intuitive frontend to ac++ in a GNU environment. It basically wraps the functionality of the aspect weaver and the </w:t>
-      </w:r>
-      <w:proofErr w:type="spellStart"/>
-      <w:r>
-        <w:t>c++</w:t>
-      </w:r>
-      <w:proofErr w:type="spellEnd"/>
-      <w:r>
-        <w:t xml:space="preserve"> compiler into one single program.</w:t>
+        <w:t>The ag++ program provides a more intuitive frontend to ac++ in a GNU environment. It basically wraps the functionality of the aspect weaver and the c++ compiler into one single program.</w:t>
       </w:r>
     </w:p>
     <w:p>
@@ -4434,15 +4450,7 @@
         <w:ind w:firstLine="420"/>
       </w:pPr>
       <w:r>
-        <w:t xml:space="preserve">The usage of ac++/ag++ is similar to g++, a simple example (assume </w:t>
-      </w:r>
-      <w:proofErr w:type="gramStart"/>
-      <w:r>
-        <w:t>“.ah</w:t>
-      </w:r>
-      <w:proofErr w:type="gramEnd"/>
-      <w:r>
-        <w:t xml:space="preserve">” files share the same directory of the “main.cc” file) is </w:t>
+        <w:t xml:space="preserve">The usage of ac++/ag++ is similar to g++, a simple example (assume “.ah” files share the same directory of the “main.cc” file) is </w:t>
       </w:r>
     </w:p>
     <w:p>
@@ -4541,15 +4549,7 @@
         </w:numPr>
       </w:pPr>
       <w:r>
-        <w:t xml:space="preserve">Few </w:t>
-      </w:r>
-      <w:proofErr w:type="spellStart"/>
-      <w:r>
-        <w:t>LoC</w:t>
-      </w:r>
-      <w:proofErr w:type="spellEnd"/>
-      <w:r>
-        <w:t>, reduce the possibility of error.</w:t>
+        <w:t>Few LoC, reduce the possibility of error.</w:t>
       </w:r>
     </w:p>
     <w:p>
@@ -4598,15 +4598,7 @@
         <w:ind w:firstLine="360"/>
       </w:pPr>
       <w:r>
-        <w:t xml:space="preserve">As is mentioned above, AspectC++ needs specific compiler to compile the aspect code, weaving it to the target program. Nevertheless, the usage of the specific compiler is quite similar to GNU g++. Actually, ag++ basically wraps the functionality of the aspect weaver and the </w:t>
-      </w:r>
-      <w:proofErr w:type="spellStart"/>
-      <w:r>
-        <w:t>c++</w:t>
-      </w:r>
-      <w:proofErr w:type="spellEnd"/>
-      <w:r>
-        <w:t xml:space="preserve"> compiler into one single program.</w:t>
+        <w:t>As is mentioned above, AspectC++ needs specific compiler to compile the aspect code, weaving it to the target program. Nevertheless, the usage of the specific compiler is quite similar to GNU g++. Actually, ag++ basically wraps the functionality of the aspect weaver and the c++ compiler into one single program.</w:t>
       </w:r>
     </w:p>
     <w:p>
@@ -4618,15 +4610,7 @@
         </w:numPr>
       </w:pPr>
       <w:r>
-        <w:t>As for ac++, it’s practically not feasible use ac++ to weave aspects into target code. Because the path of every file that is included in the target code must be specified using the “-I &lt;path&gt;” flag of ac++ command, including even the standard libraries such as “</w:t>
-      </w:r>
-      <w:proofErr w:type="spellStart"/>
-      <w:r>
-        <w:t>iostream</w:t>
-      </w:r>
-      <w:proofErr w:type="spellEnd"/>
-      <w:r>
-        <w:t>”. As it’s quite difficult and complex to include all the paths, ac++ cannot satisfy our requirement.</w:t>
+        <w:t>As for ac++, it’s practically not feasible use ac++ to weave aspects into target code. Because the path of every file that is included in the target code must be specified using the “-I &lt;path&gt;” flag of ac++ command, including even the standard libraries such as “iostream”. As it’s quite difficult and complex to include all the paths, ac++ cannot satisfy our requirement.</w:t>
       </w:r>
     </w:p>
     <w:p>
@@ -4638,23 +4622,7 @@
         </w:numPr>
       </w:pPr>
       <w:r>
-        <w:t xml:space="preserve">As for ag++, it’s possible to using ag++ to do the weaving job. We first need to using a C++ compiler (e.g. GNU g++, Clang </w:t>
-      </w:r>
-      <w:proofErr w:type="spellStart"/>
-      <w:r>
-        <w:t>c++</w:t>
-      </w:r>
-      <w:proofErr w:type="spellEnd"/>
-      <w:r>
-        <w:t xml:space="preserve">) to generate dependency files, and then use ag++ to weave the code and generate the object files, and finally we can use the C++ compiler to link the object files to generate executables. It easy when the project structure is very simple and it’s compiled by typing commands in terminal, but when there is a big project with many source files and is built by </w:t>
-      </w:r>
-      <w:proofErr w:type="spellStart"/>
-      <w:r>
-        <w:t>makefile</w:t>
-      </w:r>
-      <w:proofErr w:type="spellEnd"/>
-      <w:r>
-        <w:t xml:space="preserve"> file, it would be quite tricky to adopt ag++ to the project.</w:t>
+        <w:t>As for ag++, it’s possible to using ag++ to do the weaving job. We first need to using a C++ compiler (e.g. GNU g++, Clang c++) to generate dependency files, and then use ag++ to weave the code and generate the object files, and finally we can use the C++ compiler to link the object files to generate executables. It easy when the project structure is very simple and it’s compiled by typing commands in terminal, but when there is a big project with many source files and is built by makefile file, it would be quite tricky to adopt ag++ to the project.</w:t>
       </w:r>
     </w:p>
     <w:p>
@@ -4892,14 +4860,12 @@
                 <w:color w:val="FFFFFF" w:themeColor="background1"/>
               </w:rPr>
             </w:pPr>
-            <w:proofErr w:type="spellStart"/>
             <w:r>
               <w:rPr>
                 <w:color w:val="FFFFFF" w:themeColor="background1"/>
               </w:rPr>
               <w:t>Helloworld</w:t>
             </w:r>
-            <w:proofErr w:type="spellEnd"/>
           </w:p>
         </w:tc>
         <w:tc>
@@ -5363,7 +5329,6 @@
                 <w:color w:val="FFFFFF" w:themeColor="background1"/>
               </w:rPr>
             </w:pPr>
-            <w:proofErr w:type="spellStart"/>
             <w:r>
               <w:rPr>
                 <w:color w:val="FFFFFF" w:themeColor="background1"/>
@@ -5371,7 +5336,6 @@
               <w:lastRenderedPageBreak/>
               <w:t>Another_demo</w:t>
             </w:r>
-            <w:proofErr w:type="spellEnd"/>
           </w:p>
         </w:tc>
         <w:tc>
@@ -5516,72 +5480,17 @@
         <w:t xml:space="preserve"> </w:t>
       </w:r>
       <w:bookmarkStart w:id="9" w:name="_Toc457778607"/>
-      <w:proofErr w:type="spellStart"/>
       <w:r>
         <w:t>gcov</w:t>
       </w:r>
       <w:bookmarkEnd w:id="9"/>
-      <w:proofErr w:type="spellEnd"/>
     </w:p>
     <w:p>
       <w:pPr>
         <w:ind w:firstLine="420"/>
       </w:pPr>
-      <w:proofErr w:type="spellStart"/>
-      <w:r>
-        <w:t>gcov</w:t>
-      </w:r>
-      <w:proofErr w:type="spellEnd"/>
-      <w:r>
-        <w:t xml:space="preserve"> is a code coverage tool for C or C++. Add CXXFLAGS = -</w:t>
-      </w:r>
-      <w:proofErr w:type="spellStart"/>
-      <w:r>
-        <w:t>fprofile</w:t>
-      </w:r>
-      <w:proofErr w:type="spellEnd"/>
-      <w:r>
-        <w:t>-arcs -</w:t>
-      </w:r>
-      <w:proofErr w:type="spellStart"/>
-      <w:r>
-        <w:t>ftest</w:t>
-      </w:r>
-      <w:proofErr w:type="spellEnd"/>
-      <w:r>
-        <w:t xml:space="preserve">-coverage to </w:t>
-      </w:r>
-      <w:proofErr w:type="spellStart"/>
-      <w:r>
-        <w:t>makefile</w:t>
-      </w:r>
-      <w:proofErr w:type="spellEnd"/>
-      <w:r>
-        <w:t xml:space="preserve"> and add -</w:t>
-      </w:r>
-      <w:proofErr w:type="spellStart"/>
-      <w:r>
-        <w:t>lgcov</w:t>
-      </w:r>
-      <w:proofErr w:type="spellEnd"/>
-      <w:r>
-        <w:t xml:space="preserve"> when link. Run the target program. </w:t>
-      </w:r>
-      <w:proofErr w:type="spellStart"/>
-      <w:r>
-        <w:t>gcov</w:t>
-      </w:r>
-      <w:proofErr w:type="spellEnd"/>
-      <w:r>
-        <w:t xml:space="preserve"> -b &lt;filename&gt;. &lt;filename&gt;. </w:t>
-      </w:r>
-      <w:proofErr w:type="spellStart"/>
-      <w:r>
-        <w:t>gcov</w:t>
-      </w:r>
-      <w:proofErr w:type="spellEnd"/>
-      <w:r>
-        <w:t xml:space="preserve"> is a detailed coverage report file which contains function coverage information.</w:t>
+      <w:r>
+        <w:t>gcov is a code coverage tool for C or C++. Add CXXFLAGS = -fprofile-arcs -ftest-coverage to makefile and add -lgcov when link. Run the target program. gcov -b &lt;filename&gt;. &lt;filename&gt;. gcov is a detailed coverage report file which contains function coverage information.</w:t>
       </w:r>
     </w:p>
     <w:p>
@@ -5589,15 +5498,7 @@
         <w:ind w:firstLine="420"/>
       </w:pPr>
       <w:r>
-        <w:t xml:space="preserve">The goal is to obtain, for each function, whether it is entered. </w:t>
-      </w:r>
-      <w:proofErr w:type="spellStart"/>
-      <w:r>
-        <w:t>gcov</w:t>
-      </w:r>
-      <w:proofErr w:type="spellEnd"/>
-      <w:r>
-        <w:t xml:space="preserve"> is a code coverage tool for C/C++, which can be used here.</w:t>
+        <w:t>The goal is to obtain, for each function, whether it is entered. gcov is a code coverage tool for C/C++, which can be used here.</w:t>
       </w:r>
     </w:p>
     <w:p>
@@ -5623,44 +5524,15 @@
         </w:numPr>
       </w:pPr>
       <w:r>
-        <w:t xml:space="preserve">Modify </w:t>
-      </w:r>
-      <w:proofErr w:type="spellStart"/>
-      <w:r>
-        <w:t>makefile</w:t>
-      </w:r>
-      <w:proofErr w:type="spellEnd"/>
+        <w:t>Modify makefile</w:t>
+      </w:r>
     </w:p>
     <w:p>
       <w:pPr>
         <w:ind w:firstLine="420"/>
       </w:pPr>
       <w:r>
-        <w:t>Add -</w:t>
-      </w:r>
-      <w:proofErr w:type="spellStart"/>
-      <w:r>
-        <w:t>fprofile</w:t>
-      </w:r>
-      <w:proofErr w:type="spellEnd"/>
-      <w:r>
-        <w:t>-arcs -</w:t>
-      </w:r>
-      <w:proofErr w:type="spellStart"/>
-      <w:r>
-        <w:t>ftest</w:t>
-      </w:r>
-      <w:proofErr w:type="spellEnd"/>
-      <w:r>
-        <w:t>-coverage to CXXFLAGS. Add -</w:t>
-      </w:r>
-      <w:proofErr w:type="spellStart"/>
-      <w:r>
-        <w:t>lgcov</w:t>
-      </w:r>
-      <w:proofErr w:type="spellEnd"/>
-      <w:r>
-        <w:t xml:space="preserve"> when linking. </w:t>
+        <w:t xml:space="preserve">Add -fprofile-arcs -ftest-coverage to CXXFLAGS. Add -lgcov when linking. </w:t>
       </w:r>
     </w:p>
     <w:p>
@@ -5677,28 +5549,7 @@
     </w:p>
     <w:p>
       <w:r>
-        <w:t xml:space="preserve">Make the project and run it. You will </w:t>
-      </w:r>
-      <w:proofErr w:type="gramStart"/>
-      <w:r>
-        <w:t>get .</w:t>
-      </w:r>
-      <w:proofErr w:type="spellStart"/>
-      <w:r>
-        <w:t>gcno</w:t>
-      </w:r>
-      <w:proofErr w:type="spellEnd"/>
-      <w:proofErr w:type="gramEnd"/>
-      <w:r>
-        <w:t xml:space="preserve"> and .</w:t>
-      </w:r>
-      <w:proofErr w:type="spellStart"/>
-      <w:r>
-        <w:t>gcna</w:t>
-      </w:r>
-      <w:proofErr w:type="spellEnd"/>
-      <w:r>
-        <w:t xml:space="preserve"> file. Do not delete them.</w:t>
+        <w:t>Make the project and run it. You will get .gcno and .gcna file. Do not delete them.</w:t>
       </w:r>
     </w:p>
     <w:p>
@@ -5709,26 +5560,16 @@
           <w:numId w:val="1"/>
         </w:numPr>
       </w:pPr>
-      <w:proofErr w:type="spellStart"/>
-      <w:r>
-        <w:t>gcov</w:t>
-      </w:r>
-      <w:proofErr w:type="spellEnd"/>
-      <w:r>
-        <w:t xml:space="preserve"> -b filename</w:t>
+      <w:r>
+        <w:t>gcov -b filename</w:t>
       </w:r>
     </w:p>
     <w:p>
       <w:pPr>
         <w:pStyle w:val="PreformattedText"/>
       </w:pPr>
-      <w:proofErr w:type="spellStart"/>
-      <w:r>
-        <w:t>gcov</w:t>
-      </w:r>
-      <w:proofErr w:type="spellEnd"/>
-      <w:r>
-        <w:t xml:space="preserve"> [</w:t>
+      <w:r>
+        <w:t>gcov [</w:t>
       </w:r>
       <w:r>
         <w:rPr>
@@ -5747,13 +5588,8 @@
       </w:r>
     </w:p>
     <w:p>
-      <w:proofErr w:type="spellStart"/>
-      <w:r>
-        <w:t>gcov</w:t>
-      </w:r>
-      <w:proofErr w:type="spellEnd"/>
-      <w:r>
-        <w:t xml:space="preserve"> accepts many options. We use -b (short for –</w:t>
+      <w:r>
+        <w:t>gcov accepts many options. We use -b (short for –</w:t>
       </w:r>
       <w:r>
         <w:rPr>
@@ -5777,57 +5613,7 @@
         <w:rPr>
           <w:rStyle w:val="SourceText"/>
         </w:rPr>
-        <w:t xml:space="preserve">The function level summaries are shown when using -b. Traverse the directory recursively and invoke </w:t>
-      </w:r>
-      <w:proofErr w:type="spellStart"/>
-      <w:r>
-        <w:rPr>
-          <w:rStyle w:val="SourceText"/>
-        </w:rPr>
-        <w:t>gcov</w:t>
-      </w:r>
-      <w:proofErr w:type="spellEnd"/>
-      <w:r>
-        <w:rPr>
-          <w:rStyle w:val="SourceText"/>
-        </w:rPr>
-        <w:t xml:space="preserve">. </w:t>
-      </w:r>
-      <w:proofErr w:type="gramStart"/>
-      <w:r>
-        <w:rPr>
-          <w:rStyle w:val="SourceText"/>
-        </w:rPr>
-        <w:t>Some .</w:t>
-      </w:r>
-      <w:proofErr w:type="spellStart"/>
-      <w:r>
-        <w:rPr>
-          <w:rStyle w:val="SourceText"/>
-        </w:rPr>
-        <w:t>gcov</w:t>
-      </w:r>
-      <w:proofErr w:type="spellEnd"/>
-      <w:proofErr w:type="gramEnd"/>
-      <w:r>
-        <w:rPr>
-          <w:rStyle w:val="SourceText"/>
-        </w:rPr>
-        <w:t xml:space="preserve"> files are generated after invoking </w:t>
-      </w:r>
-      <w:proofErr w:type="spellStart"/>
-      <w:r>
-        <w:rPr>
-          <w:rStyle w:val="SourceText"/>
-        </w:rPr>
-        <w:t>gcov</w:t>
-      </w:r>
-      <w:proofErr w:type="spellEnd"/>
-      <w:r>
-        <w:rPr>
-          <w:rStyle w:val="SourceText"/>
-        </w:rPr>
-        <w:t>. They are human-readable text files which describe the coverage information.</w:t>
+        <w:t>The function level summaries are shown when using -b. Traverse the directory recursively and invoke gcov. Some .gcov files are generated after invoking gcov. They are human-readable text files which describe the coverage information.</w:t>
       </w:r>
     </w:p>
     <w:p>
@@ -5838,60 +5624,14 @@
           <w:numId w:val="1"/>
         </w:numPr>
       </w:pPr>
-      <w:proofErr w:type="spellStart"/>
       <w:r>
         <w:lastRenderedPageBreak/>
-        <w:t>Analyse</w:t>
-      </w:r>
-      <w:proofErr w:type="spellEnd"/>
-      <w:r>
-        <w:t xml:space="preserve"> </w:t>
-      </w:r>
-      <w:proofErr w:type="gramStart"/>
-      <w:r>
-        <w:t>*.</w:t>
-      </w:r>
-      <w:proofErr w:type="spellStart"/>
-      <w:r>
-        <w:t>gcov</w:t>
-      </w:r>
-      <w:proofErr w:type="spellEnd"/>
-      <w:proofErr w:type="gramEnd"/>
-    </w:p>
-    <w:p>
-      <w:proofErr w:type="spellStart"/>
-      <w:r>
-        <w:t>Analyse</w:t>
-      </w:r>
-      <w:proofErr w:type="spellEnd"/>
-      <w:r>
-        <w:t xml:space="preserve"> </w:t>
-      </w:r>
-      <w:proofErr w:type="gramStart"/>
-      <w:r>
-        <w:t>all .</w:t>
-      </w:r>
-      <w:proofErr w:type="spellStart"/>
-      <w:r>
-        <w:t>gocv</w:t>
-      </w:r>
-      <w:proofErr w:type="spellEnd"/>
-      <w:proofErr w:type="gramEnd"/>
-      <w:r>
-        <w:t xml:space="preserve"> files. </w:t>
-      </w:r>
-      <w:proofErr w:type="gramStart"/>
-      <w:r>
-        <w:t>The .</w:t>
-      </w:r>
-      <w:proofErr w:type="spellStart"/>
-      <w:r>
-        <w:t>gocv</w:t>
-      </w:r>
-      <w:proofErr w:type="spellEnd"/>
-      <w:proofErr w:type="gramEnd"/>
-      <w:r>
-        <w:t xml:space="preserve"> file list the source code appending some coverage information. The function level information is formatted as “function _Z6globalv called 5 returned 100% blocks executed 100%”. Identify the pattern and collect the relevant data – whether a function is executed or not. </w:t>
+        <w:t>Analyse *.gcov</w:t>
+      </w:r>
+    </w:p>
+    <w:p>
+      <w:r>
+        <w:t xml:space="preserve">Analyse all .gocv files. The .gocv file list the source code appending some coverage information. The function level information is formatted as “function _Z6globalv called 5 returned 100% blocks executed 100%”. Identify the pattern and collect the relevant data – whether a function is executed or not. </w:t>
       </w:r>
     </w:p>
     <w:p>
@@ -5958,15 +5698,7 @@
         <w:ind w:firstLine="360"/>
       </w:pPr>
       <w:r>
-        <w:t xml:space="preserve">It is not easy to modify </w:t>
-      </w:r>
-      <w:proofErr w:type="spellStart"/>
-      <w:r>
-        <w:t>makefile</w:t>
-      </w:r>
-      <w:proofErr w:type="spellEnd"/>
-      <w:r>
-        <w:t xml:space="preserve"> for large-scale project.</w:t>
+        <w:t>It is not easy to modify makefile for large-scale project.</w:t>
       </w:r>
     </w:p>
     <w:p/>
@@ -5990,71 +5722,7 @@
     </w:p>
     <w:p>
       <w:r>
-        <w:t xml:space="preserve">The testing is build by </w:t>
-      </w:r>
-      <w:proofErr w:type="spellStart"/>
-      <w:r>
-        <w:t>bazel</w:t>
-      </w:r>
-      <w:proofErr w:type="spellEnd"/>
-      <w:r>
-        <w:t xml:space="preserve"> by default in this project. We prefer </w:t>
-      </w:r>
-      <w:proofErr w:type="spellStart"/>
-      <w:r>
-        <w:t>makefile</w:t>
-      </w:r>
-      <w:proofErr w:type="spellEnd"/>
-      <w:r>
-        <w:t xml:space="preserve">. Install </w:t>
-      </w:r>
-      <w:proofErr w:type="spellStart"/>
-      <w:r>
-        <w:t>gtest</w:t>
-      </w:r>
-      <w:proofErr w:type="spellEnd"/>
-      <w:r>
-        <w:t xml:space="preserve"> to system(http://stackoverflow.com/questions/13513905/how-to-setup-googletest-as-a-shared-library-on-linux). Modify </w:t>
-      </w:r>
-      <w:proofErr w:type="spellStart"/>
-      <w:r>
-        <w:t>makefile</w:t>
-      </w:r>
-      <w:proofErr w:type="spellEnd"/>
-      <w:r>
-        <w:t xml:space="preserve"> to build the testing object file. Our program can successfully get the coverage information of every function in the project. But </w:t>
-      </w:r>
-      <w:proofErr w:type="spellStart"/>
-      <w:r>
-        <w:t>gcov</w:t>
-      </w:r>
-      <w:proofErr w:type="spellEnd"/>
-      <w:r>
-        <w:t xml:space="preserve"> also records the libraries' execution like </w:t>
-      </w:r>
-      <w:proofErr w:type="spellStart"/>
-      <w:r>
-        <w:t>stl</w:t>
-      </w:r>
-      <w:proofErr w:type="spellEnd"/>
-      <w:r>
-        <w:t xml:space="preserve"> and </w:t>
-      </w:r>
-      <w:proofErr w:type="spellStart"/>
-      <w:r>
-        <w:t>gtest</w:t>
-      </w:r>
-      <w:proofErr w:type="spellEnd"/>
-      <w:r>
-        <w:t xml:space="preserve"> which are useless. We only </w:t>
-      </w:r>
-      <w:proofErr w:type="spellStart"/>
-      <w:r>
-        <w:t>analyse</w:t>
-      </w:r>
-      <w:proofErr w:type="spellEnd"/>
-      <w:r>
-        <w:t xml:space="preserve"> the code of project by checking the filename.</w:t>
+        <w:t>The testing is build by bazel by default in this project. We prefer makefile. Install gtest to system(http://stackoverflow.com/questions/13513905/how-to-setup-googletest-as-a-shared-library-on-linux). Modify makefile to build the testing object file. Our program can successfully get the coverage information of every function in the project. But gcov also records the libraries' execution like stl and gtest which are useless. We only analyse the code of project by checking the filename.</w:t>
       </w:r>
     </w:p>
     <w:p>
@@ -6089,23 +5757,7 @@
     </w:p>
     <w:p>
       <w:r>
-        <w:t xml:space="preserve">2. Function naming. </w:t>
-      </w:r>
-      <w:proofErr w:type="spellStart"/>
-      <w:r>
-        <w:t>Gcov</w:t>
-      </w:r>
-      <w:proofErr w:type="spellEnd"/>
-      <w:r>
-        <w:t xml:space="preserve"> has its convention which we have to map them to </w:t>
-      </w:r>
-      <w:proofErr w:type="spellStart"/>
-      <w:r>
-        <w:t>ast</w:t>
-      </w:r>
-      <w:proofErr w:type="spellEnd"/>
-      <w:r>
-        <w:t xml:space="preserve"> version.</w:t>
+        <w:t>2. Function naming. Gcov has its convention which we have to map them to ast version.</w:t>
       </w:r>
     </w:p>
     <w:p>
@@ -6134,10 +5786,7 @@
         <w:t xml:space="preserve"> </w:t>
       </w:r>
       <w:r>
-        <w:t>The “diff” process can be divided into two levels, file level and AST (Abstract Syntax Tree) level. First we compare the two versions of source code in the file level to see if any file or folder has been added, deleted or modified. When a file is detected to be modified, we then compare the old file and the new file in the AST level, that is we transform the source code into AST and compare different kinds of AST nodes on it, and extract the exact information about which function (and non-function element) has been changed</w:t>
-      </w:r>
-      <w:r>
-        <w:t>.</w:t>
+        <w:t>The “diff” process can be divided into two levels, file level and AST (Abstract Syntax Tree) level. First we compare the two versions of source code in the file level to see if any file or folder has been added, deleted or modified. When a file is detected to be modified, we then compare the old file and the new file in the AST level, that is we transform the source code into AST and compare different kinds of AST nodes on it, and extract the exact information about which function (and non-function element) has been changed.</w:t>
       </w:r>
     </w:p>
     <w:p>
@@ -6157,9 +5806,6 @@
     <w:p>
       <w:pPr>
         <w:ind w:firstLine="420"/>
-        <w:rPr>
-          <w:rFonts w:hint="eastAsia"/>
-        </w:rPr>
       </w:pPr>
       <w:r>
         <w:rPr>
@@ -6168,15 +5814,7 @@
         <w:t>Th</w:t>
       </w:r>
       <w:r>
-        <w:t xml:space="preserve">e tools to support Differ </w:t>
-      </w:r>
-      <w:proofErr w:type="gramStart"/>
-      <w:r>
-        <w:t>are</w:t>
-      </w:r>
-      <w:proofErr w:type="gramEnd"/>
-      <w:r>
-        <w:t xml:space="preserve"> Clang AST and Eclipse CDT (C/C++ Development Tooling). And the final decision is using Eclipse CDT.</w:t>
+        <w:t>e tools to support Differ are Clang AST and Eclipse CDT (C/C++ Development Tooling). And the final decision is using Eclipse CDT.</w:t>
       </w:r>
     </w:p>
     <w:p>
@@ -6222,34 +5860,7 @@
         <w:t xml:space="preserve"> </w:t>
       </w:r>
       <w:r>
-        <w:t>is a</w:t>
-      </w:r>
-      <w:r>
-        <w:t> compiler front end </w:t>
-      </w:r>
-      <w:r>
-        <w:t>for the programming languages</w:t>
-      </w:r>
-      <w:r>
-        <w:t> C</w:t>
-      </w:r>
-      <w:r>
-        <w:t>,</w:t>
-      </w:r>
-      <w:r>
-        <w:t> C++</w:t>
-      </w:r>
-      <w:r>
-        <w:t>,</w:t>
-      </w:r>
-      <w:r>
-        <w:t> Objective-C</w:t>
-      </w:r>
-      <w:r>
-        <w:t>,</w:t>
-      </w:r>
-      <w:r>
-        <w:t> Objective-C++</w:t>
+        <w:t>is a compiler front end for the programming languages C, C++, Objective-C, Objective-C++</w:t>
       </w:r>
       <w:r>
         <w:t xml:space="preserve"> etc</w:t>
@@ -6293,11 +5904,9 @@
       <w:r>
         <w:t xml:space="preserve">, which are </w:t>
       </w:r>
-      <w:proofErr w:type="spellStart"/>
       <w:r>
         <w:t>LibClang</w:t>
       </w:r>
-      <w:proofErr w:type="spellEnd"/>
       <w:r>
         <w:t xml:space="preserve">, </w:t>
       </w:r>
@@ -6307,11 +5916,9 @@
       <w:r>
         <w:t xml:space="preserve"> and </w:t>
       </w:r>
-      <w:proofErr w:type="spellStart"/>
       <w:r>
         <w:t>LibTooling</w:t>
       </w:r>
-      <w:proofErr w:type="spellEnd"/>
       <w:r>
         <w:t>.</w:t>
       </w:r>
@@ -6360,55 +5967,7 @@
         <w:jc w:val="left"/>
       </w:pPr>
       <w:r>
-        <w:t xml:space="preserve">Clang’s AST nodes are modeled on a class hierarchy that does not have a common ancestor. Instead, there are multiple larger hierarchies for basic node types like </w:t>
-      </w:r>
-      <w:proofErr w:type="spellStart"/>
-      <w:r>
-        <w:t>Decl</w:t>
-      </w:r>
-      <w:proofErr w:type="spellEnd"/>
-      <w:r>
-        <w:t xml:space="preserve"> and Stmt. Many important AST nodes derive from Type, </w:t>
-      </w:r>
-      <w:proofErr w:type="spellStart"/>
-      <w:r>
-        <w:t>Decl</w:t>
-      </w:r>
-      <w:proofErr w:type="spellEnd"/>
-      <w:r>
-        <w:t xml:space="preserve">, </w:t>
-      </w:r>
-      <w:proofErr w:type="spellStart"/>
-      <w:r>
-        <w:t>DeclContext</w:t>
-      </w:r>
-      <w:proofErr w:type="spellEnd"/>
-      <w:r>
-        <w:t xml:space="preserve"> or </w:t>
-      </w:r>
-      <w:proofErr w:type="spellStart"/>
-      <w:r>
-        <w:t>Stmt</w:t>
-      </w:r>
-      <w:proofErr w:type="spellEnd"/>
-      <w:r>
-        <w:t xml:space="preserve">, with some classes deriving from both </w:t>
-      </w:r>
-      <w:proofErr w:type="spellStart"/>
-      <w:r>
-        <w:t>Decl</w:t>
-      </w:r>
-      <w:proofErr w:type="spellEnd"/>
-      <w:r>
-        <w:t xml:space="preserve"> and </w:t>
-      </w:r>
-      <w:proofErr w:type="spellStart"/>
-      <w:r>
-        <w:t>DeclContext</w:t>
-      </w:r>
-      <w:proofErr w:type="spellEnd"/>
-      <w:r>
-        <w:t>.</w:t>
+        <w:t>Clang’s AST nodes are modeled on a class hierarchy that does not have a common ancestor. Instead, there are multiple larger hierarchies for basic node types like Decl and Stmt. Many important AST nodes derive from Type, Decl, DeclContext or Stmt, with some classes deriving from both Decl and DeclContext.</w:t>
       </w:r>
     </w:p>
     <w:p>
@@ -6417,15 +5976,7 @@
         <w:jc w:val="left"/>
       </w:pPr>
       <w:r>
-        <w:t xml:space="preserve">There are also a multitude of nodes in the AST that are not part of a larger hierarchy, and are only reachable from specific other nodes, like </w:t>
-      </w:r>
-      <w:proofErr w:type="spellStart"/>
-      <w:r>
-        <w:t>CXXBaseSpecifier</w:t>
-      </w:r>
-      <w:proofErr w:type="spellEnd"/>
-      <w:r>
-        <w:t>.</w:t>
+        <w:t>There are also a multitude of nodes in the AST that are not part of a larger hierarchy, and are only reachable from specific other nodes, like CXXBaseSpecifier.</w:t>
       </w:r>
     </w:p>
     <w:p>
@@ -6434,31 +5985,7 @@
         <w:jc w:val="left"/>
       </w:pPr>
       <w:r>
-        <w:t xml:space="preserve">Thus, to traverse the full AST, one starts from the </w:t>
-      </w:r>
-      <w:proofErr w:type="spellStart"/>
-      <w:r>
-        <w:t>TranslationUnitDecl</w:t>
-      </w:r>
-      <w:proofErr w:type="spellEnd"/>
-      <w:r>
-        <w:t xml:space="preserve"> and then recursively traverses everything that can be reached from that node - this information has to be encoded for each specific node type. This algorithm is encoded in the </w:t>
-      </w:r>
-      <w:proofErr w:type="spellStart"/>
-      <w:r>
-        <w:t>RecursiveASTVisitor</w:t>
-      </w:r>
-      <w:proofErr w:type="spellEnd"/>
-      <w:r>
-        <w:t xml:space="preserve">. See the </w:t>
-      </w:r>
-      <w:proofErr w:type="spellStart"/>
-      <w:r>
-        <w:t>RecursiveASTVisitor</w:t>
-      </w:r>
-      <w:proofErr w:type="spellEnd"/>
-      <w:r>
-        <w:t xml:space="preserve"> tutorial.</w:t>
+        <w:t>Thus, to traverse the full AST, one starts from the TranslationUnitDecl and then recursively traverses everything that can be reached from that node - this information has to be encoded for each specific node type. This algorithm is encoded in the RecursiveASTVisitor. See the RecursiveASTVisitor tutorial.</w:t>
       </w:r>
     </w:p>
     <w:p>
@@ -6467,23 +5994,7 @@
         <w:jc w:val="left"/>
       </w:pPr>
       <w:r>
-        <w:t>The two most basic nodes in the Clang AST are statements (</w:t>
-      </w:r>
-      <w:proofErr w:type="spellStart"/>
-      <w:r>
-        <w:t>Stmt</w:t>
-      </w:r>
-      <w:proofErr w:type="spellEnd"/>
-      <w:r>
-        <w:t>) and declarations (</w:t>
-      </w:r>
-      <w:proofErr w:type="spellStart"/>
-      <w:r>
-        <w:t>Decl</w:t>
-      </w:r>
-      <w:proofErr w:type="spellEnd"/>
-      <w:r>
-        <w:t>). Note that expressions (Expr) are also statements in Clang’s AST.</w:t>
+        <w:t>The two most basic nodes in the Clang AST are statements (Stmt) and declarations (Decl). Note that expressions (Expr) are also statements in Clang’s AST.</w:t>
       </w:r>
     </w:p>
     <w:p>
@@ -6504,15 +6015,7 @@
         <w:t>“</w:t>
       </w:r>
       <w:r>
-        <w:t>-</w:t>
-      </w:r>
-      <w:proofErr w:type="spellStart"/>
-      <w:r>
-        <w:t>ast</w:t>
-      </w:r>
-      <w:proofErr w:type="spellEnd"/>
-      <w:r>
-        <w:t>-dump</w:t>
+        <w:t>-ast-dump</w:t>
       </w:r>
       <w:r>
         <w:t>”</w:t>
@@ -6592,26 +6095,10 @@
         <w:t xml:space="preserve">source file </w:t>
       </w:r>
       <w:r>
-        <w:t xml:space="preserve">can be parsed into an instance of </w:t>
-      </w:r>
-      <w:proofErr w:type="spellStart"/>
-      <w:r>
-        <w:t>IASTTranslationUnit</w:t>
-      </w:r>
-      <w:proofErr w:type="spellEnd"/>
-      <w:r>
-        <w:t xml:space="preserve"> which represents an AST of the source file.</w:t>
-      </w:r>
-      <w:r>
-        <w:t xml:space="preserve"> This </w:t>
-      </w:r>
-      <w:proofErr w:type="spellStart"/>
-      <w:r>
-        <w:t>IASTTranslationUnit</w:t>
-      </w:r>
-      <w:proofErr w:type="spellEnd"/>
-      <w:r>
-        <w:t xml:space="preserve"> contains all the information we </w:t>
+        <w:t>can be parsed into an instance of IASTTranslationUnit which represents an AST of the source file.</w:t>
+      </w:r>
+      <w:r>
+        <w:t xml:space="preserve"> This IASTTranslationUnit contains all the information we </w:t>
       </w:r>
       <w:r>
         <w:t>want;</w:t>
@@ -6686,27 +6173,15 @@
       <w:r>
         <w:t>The diff strategy here is to use a Map (</w:t>
       </w:r>
-      <w:proofErr w:type="spellStart"/>
       <w:r>
         <w:t>HashM</w:t>
       </w:r>
       <w:r>
-        <w:t>ap</w:t>
-      </w:r>
-      <w:proofErr w:type="spellEnd"/>
-      <w:r>
-        <w:t>)</w:t>
-      </w:r>
-      <w:r>
-        <w:t xml:space="preserve"> to store every key-value pair of the new folder where the key is file name and the value is an instance of </w:t>
-      </w:r>
-      <w:proofErr w:type="spellStart"/>
-      <w:proofErr w:type="gramStart"/>
-      <w:r>
-        <w:t>java.io.File</w:t>
-      </w:r>
-      <w:proofErr w:type="spellEnd"/>
-      <w:proofErr w:type="gramEnd"/>
+        <w:t>ap)</w:t>
+      </w:r>
+      <w:r>
+        <w:t xml:space="preserve"> to store every key-value pair of the new folder where the key is file name and the value is an instance of java.io.File</w:t>
+      </w:r>
       <w:r>
         <w:t xml:space="preserve">. And we traverse the files in the old folder to see if the file names in the old folder can be found in the Map. </w:t>
       </w:r>
@@ -6748,13 +6223,7 @@
         <w:t>If not, we then use the AST Differ to find the differences between the two files</w:t>
       </w:r>
       <w:r>
-        <w:t xml:space="preserve">, and also </w:t>
-      </w:r>
-      <w:r>
-        <w:t>remove the entry from the Map</w:t>
-      </w:r>
-      <w:r>
-        <w:t>.</w:t>
+        <w:t>, and also remove the entry from the Map.</w:t>
       </w:r>
       <w:r>
         <w:t xml:space="preserve"> </w:t>
@@ -6804,39 +6273,12 @@
         <w:ind w:firstLine="420"/>
       </w:pPr>
       <w:r>
-        <w:t>Following the visitor design pattern, t</w:t>
-      </w:r>
-      <w:r>
-        <w:t>he Eclipse CDT API</w:t>
-      </w:r>
-      <w:r>
-        <w:t xml:space="preserve"> provides a class </w:t>
-      </w:r>
-      <w:proofErr w:type="spellStart"/>
-      <w:r>
-        <w:t>IASTVisitor</w:t>
-      </w:r>
-      <w:proofErr w:type="spellEnd"/>
-      <w:r>
-        <w:t xml:space="preserve"> to visit different nodes of an instance of </w:t>
-      </w:r>
-      <w:proofErr w:type="spellStart"/>
-      <w:r>
-        <w:t>IASTTranslationUnit</w:t>
-      </w:r>
-      <w:proofErr w:type="spellEnd"/>
-      <w:r>
-        <w:t xml:space="preserve">. User can </w:t>
+        <w:t xml:space="preserve">Following the visitor design pattern, the Eclipse CDT API provides a class IASTVisitor to visit different nodes of an instance of IASTTranslationUnit. User can </w:t>
       </w:r>
       <w:r>
         <w:lastRenderedPageBreak/>
-        <w:t xml:space="preserve">implement their own visitor by extending </w:t>
-      </w:r>
-      <w:proofErr w:type="spellStart"/>
-      <w:r>
-        <w:t>IASTVisitor</w:t>
-      </w:r>
-      <w:proofErr w:type="spellEnd"/>
+        <w:t>implement their own visitor by extending IASTVisitor</w:t>
+      </w:r>
       <w:r>
         <w:t>, and override</w:t>
       </w:r>
@@ -6873,13 +6315,8 @@
         <w:ind w:firstLine="420"/>
       </w:pPr>
       <w:r>
-        <w:t xml:space="preserve">In the Eclipse CDT API, functions in C/C++ code are all identified as an instance of </w:t>
-      </w:r>
-      <w:proofErr w:type="spellStart"/>
-      <w:r>
-        <w:t>IASTFunctionDefinition</w:t>
-      </w:r>
-      <w:proofErr w:type="spellEnd"/>
+        <w:t>In the Eclipse CDT API, functions in C/C++ code are all identified as an instance of IASTFunctionDefinition</w:t>
+      </w:r>
       <w:r>
         <w:t>. Using the AST visitor, we can easily get all the functions in an AST.</w:t>
       </w:r>
@@ -6911,21 +6348,11 @@
       <w:r>
         <w:t xml:space="preserve">The first is to use the </w:t>
       </w:r>
-      <w:proofErr w:type="spellStart"/>
       <w:r>
         <w:t>ASTGenericVisitor</w:t>
       </w:r>
-      <w:proofErr w:type="spellEnd"/>
-      <w:r>
-        <w:t xml:space="preserve"> which enables only one visit methods whose parameter is an instance of </w:t>
-      </w:r>
-      <w:proofErr w:type="spellStart"/>
-      <w:r>
-        <w:t>IASTNode</w:t>
-      </w:r>
-      <w:proofErr w:type="spellEnd"/>
-      <w:r>
-        <w:t xml:space="preserve"> which is the super class of all AST nodes. When we find that the node being visited is not a function, we then know that it’s a non-function node, and we can go on to </w:t>
+      <w:r>
+        <w:t xml:space="preserve"> which enables only one visit methods whose parameter is an instance of IASTNode which is the super class of all AST nodes. When we find that the node being visited is not a function, we then know that it’s a non-function node, and we can go on to </w:t>
       </w:r>
       <w:r>
         <w:t>handle</w:t>
@@ -6945,15 +6372,15 @@
         <w:t xml:space="preserve">The </w:t>
       </w:r>
       <w:r>
-        <w:t xml:space="preserve">second way is to identify specific nodes using </w:t>
-      </w:r>
-      <w:proofErr w:type="spellStart"/>
-      <w:r>
-        <w:t>IASTVisitor</w:t>
-      </w:r>
-      <w:proofErr w:type="spellEnd"/>
-      <w:r>
-        <w:t>. Currently we can identify several cases as follows.</w:t>
+        <w:t>second way is to identify specific nodes using IASTVisitor. Currently we can identify several cases as follows.</w:t>
+      </w:r>
+    </w:p>
+    <w:p>
+      <w:pPr>
+        <w:ind w:firstLine="420"/>
+      </w:pPr>
+      <w:r>
+        <w:t>Currently we are using the first way to cope with non-function nodes.</w:t>
       </w:r>
     </w:p>
     <w:p>
@@ -7196,20 +6623,14 @@
             <w:pPr>
               <w:cnfStyle w:val="000000000000" w:firstRow="0" w:lastRow="0" w:firstColumn="0" w:lastColumn="0" w:oddVBand="0" w:evenVBand="0" w:oddHBand="0" w:evenHBand="0" w:firstRowFirstColumn="0" w:firstRowLastColumn="0" w:lastRowFirstColumn="0" w:lastRowLastColumn="0"/>
             </w:pPr>
-            <w:proofErr w:type="spellStart"/>
-            <w:r>
-              <w:t>int</w:t>
-            </w:r>
-            <w:proofErr w:type="spellEnd"/>
-            <w:r>
-              <w:t xml:space="preserve"> a = 0;</w:t>
+            <w:r>
+              <w:t>int a = 0;</w:t>
             </w:r>
           </w:p>
           <w:p>
             <w:pPr>
               <w:cnfStyle w:val="000000000000" w:firstRow="0" w:lastRow="0" w:firstColumn="0" w:lastColumn="0" w:oddVBand="0" w:evenVBand="0" w:oddHBand="0" w:evenHBand="0" w:firstRowFirstColumn="0" w:firstRowLastColumn="0" w:lastRowFirstColumn="0" w:lastRowLastColumn="0"/>
             </w:pPr>
-            <w:proofErr w:type="spellStart"/>
             <w:r>
               <w:rPr>
                 <w:rFonts w:hint="eastAsia"/>
@@ -7219,7 +6640,6 @@
             <w:r>
               <w:t>Foo</w:t>
             </w:r>
-            <w:proofErr w:type="spellEnd"/>
             <w:r>
               <w:rPr>
                 <w:rFonts w:hint="eastAsia"/>
@@ -7274,13 +6694,8 @@
             <w:pPr>
               <w:cnfStyle w:val="000000100000" w:firstRow="0" w:lastRow="0" w:firstColumn="0" w:lastColumn="0" w:oddVBand="0" w:evenVBand="0" w:oddHBand="1" w:evenHBand="0" w:firstRowFirstColumn="0" w:firstRowLastColumn="0" w:lastRowFirstColumn="0" w:lastRowLastColumn="0"/>
             </w:pPr>
-            <w:proofErr w:type="gramStart"/>
-            <w:r>
-              <w:t>TEST(</w:t>
-            </w:r>
-            <w:proofErr w:type="gramEnd"/>
-            <w:r>
-              <w:t>…</w:t>
+            <w:r>
+              <w:t>TEST(…</w:t>
             </w:r>
             <w:r>
               <w:rPr>
@@ -7289,46 +6704,23 @@
               <w:t>){}</w:t>
             </w:r>
             <w:r>
-              <w:t xml:space="preserve"> //as we encountered in </w:t>
-            </w:r>
-            <w:proofErr w:type="spellStart"/>
-            <w:r>
-              <w:t>gtest</w:t>
-            </w:r>
-            <w:proofErr w:type="spellEnd"/>
+              <w:t xml:space="preserve"> //as we encountered in gtest</w:t>
+            </w:r>
           </w:p>
           <w:p>
             <w:pPr>
               <w:cnfStyle w:val="000000100000" w:firstRow="0" w:lastRow="0" w:firstColumn="0" w:lastColumn="0" w:oddVBand="0" w:evenVBand="0" w:oddHBand="1" w:evenHBand="0" w:firstRowFirstColumn="0" w:firstRowLastColumn="0" w:lastRowFirstColumn="0" w:lastRowLastColumn="0"/>
             </w:pPr>
-            <w:proofErr w:type="spellStart"/>
-            <w:r>
-              <w:t>int</w:t>
-            </w:r>
-            <w:proofErr w:type="spellEnd"/>
-            <w:r>
-              <w:t xml:space="preserve"> </w:t>
-            </w:r>
-            <w:proofErr w:type="gramStart"/>
-            <w:r>
-              <w:t>b  /</w:t>
-            </w:r>
-            <w:proofErr w:type="gramEnd"/>
-            <w:r>
-              <w:t>/missing “;”</w:t>
+            <w:r>
+              <w:t>int b  //missing “;”</w:t>
             </w:r>
           </w:p>
           <w:p>
             <w:pPr>
               <w:cnfStyle w:val="000000100000" w:firstRow="0" w:lastRow="0" w:firstColumn="0" w:lastColumn="0" w:oddVBand="0" w:evenVBand="0" w:oddHBand="1" w:evenHBand="0" w:firstRowFirstColumn="0" w:firstRowLastColumn="0" w:lastRowFirstColumn="0" w:lastRowLastColumn="0"/>
             </w:pPr>
-            <w:proofErr w:type="spellStart"/>
-            <w:r>
-              <w:t>int</w:t>
-            </w:r>
-            <w:proofErr w:type="spellEnd"/>
-            <w:r>
-              <w:t xml:space="preserve"> //meaningless</w:t>
+            <w:r>
+              <w:t>int //meaningless</w:t>
             </w:r>
           </w:p>
           <w:p>
@@ -7354,36 +6746,18 @@
         </w:numPr>
       </w:pPr>
       <w:bookmarkStart w:id="19" w:name="_Toc457778617"/>
-      <w:proofErr w:type="spellStart"/>
       <w:r>
         <w:lastRenderedPageBreak/>
         <w:t>Gtest</w:t>
       </w:r>
       <w:bookmarkEnd w:id="19"/>
-      <w:proofErr w:type="spellEnd"/>
     </w:p>
     <w:p>
       <w:pPr>
         <w:pStyle w:val="TextBody"/>
       </w:pPr>
       <w:r>
-        <w:t xml:space="preserve">This sections gives a basic introduction of </w:t>
-      </w:r>
-      <w:proofErr w:type="spellStart"/>
-      <w:r>
-        <w:t>gtest</w:t>
-      </w:r>
-      <w:proofErr w:type="spellEnd"/>
-      <w:r>
-        <w:t xml:space="preserve"> which is necessary for the </w:t>
-      </w:r>
-      <w:proofErr w:type="spellStart"/>
-      <w:r>
-        <w:t>iut</w:t>
-      </w:r>
-      <w:proofErr w:type="spellEnd"/>
-      <w:r>
-        <w:t xml:space="preserve"> project. Details can be found in the official website.</w:t>
+        <w:t>This sections gives a basic introduction of gtest which is necessary for the iut project. Details can be found in the official website.</w:t>
       </w:r>
     </w:p>
     <w:p>
@@ -7391,23 +6765,7 @@
         <w:pStyle w:val="TextBody"/>
       </w:pPr>
       <w:r>
-        <w:t xml:space="preserve">A </w:t>
-      </w:r>
-      <w:proofErr w:type="spellStart"/>
-      <w:r>
-        <w:t>gtest</w:t>
-      </w:r>
-      <w:proofErr w:type="spellEnd"/>
-      <w:r>
-        <w:t xml:space="preserve"> file is a .</w:t>
-      </w:r>
-      <w:proofErr w:type="spellStart"/>
-      <w:r>
-        <w:t>cpp</w:t>
-      </w:r>
-      <w:proofErr w:type="spellEnd"/>
-      <w:r>
-        <w:t xml:space="preserve"> file which has many tests. A standalone executable object file is generated after compilation. You can run it and it will show you the results of tests. Some options are helpful:</w:t>
+        <w:t>A gtest file is a .cpp file which has many tests. A standalone executable object file is generated after compilation. You can run it and it will show you the results of tests. Some options are helpful:</w:t>
       </w:r>
     </w:p>
     <w:p>
@@ -7437,13 +6795,8 @@
         <w:pStyle w:val="TableContents"/>
       </w:pPr>
       <w:r>
-        <w:t>--</w:t>
-      </w:r>
-      <w:proofErr w:type="spellStart"/>
-      <w:r>
-        <w:t>gtest_list_tests</w:t>
-      </w:r>
-      <w:proofErr w:type="spellEnd"/>
+        <w:t>--gtest_list_tests</w:t>
+      </w:r>
     </w:p>
     <w:p>
       <w:pPr>
@@ -7451,23 +6804,7 @@
       </w:pPr>
       <w:r>
         <w:tab/>
-        <w:t xml:space="preserve">List the names of all tests instead of running them. The name of </w:t>
-      </w:r>
-      <w:proofErr w:type="gramStart"/>
-      <w:r>
-        <w:t>TEST(</w:t>
-      </w:r>
-      <w:proofErr w:type="gramEnd"/>
-      <w:r>
-        <w:t>Foo, Bar) is "</w:t>
-      </w:r>
-      <w:proofErr w:type="spellStart"/>
-      <w:r>
-        <w:t>Foo.Bar</w:t>
-      </w:r>
-      <w:proofErr w:type="spellEnd"/>
-      <w:r>
-        <w:t>".</w:t>
+        <w:t>List the names of all tests instead of running them. The name of TEST(Foo, Bar) is "Foo.Bar".</w:t>
       </w:r>
     </w:p>
     <w:p>
@@ -7480,15 +6817,7 @@
         <w:pStyle w:val="TableContents"/>
       </w:pPr>
       <w:r>
-        <w:t>--</w:t>
-      </w:r>
-      <w:proofErr w:type="spellStart"/>
-      <w:r>
-        <w:t>gtest_filter</w:t>
-      </w:r>
-      <w:proofErr w:type="spellEnd"/>
-      <w:r>
-        <w:t>=POSTIVE_PATTERNS[-NEGATIVE_PATTERNS]</w:t>
+        <w:t>--gtest_filter=POSTIVE_PATTERNS[-NEGATIVE_PATTERNS]</w:t>
       </w:r>
     </w:p>
     <w:p>
@@ -7622,11 +6951,9 @@
             <w:bookmarkStart w:id="25" w:name="_Toc452895486"/>
             <w:bookmarkEnd w:id="24"/>
             <w:bookmarkEnd w:id="25"/>
-            <w:proofErr w:type="spellStart"/>
             <w:r>
               <w:t>cctz</w:t>
             </w:r>
-            <w:proofErr w:type="spellEnd"/>
           </w:p>
         </w:tc>
         <w:tc>
@@ -7976,15 +7303,7 @@
           </w:tcPr>
           <w:p>
             <w:r>
-              <w:t xml:space="preserve">Continue to implement and compare AspectC++ and </w:t>
-            </w:r>
-            <w:proofErr w:type="spellStart"/>
-            <w:r>
-              <w:t>gcov</w:t>
-            </w:r>
-            <w:proofErr w:type="spellEnd"/>
-            <w:r>
-              <w:t xml:space="preserve"> methods.  Choose one.  Continue to finish 'diff'. Learn to run </w:t>
+              <w:t xml:space="preserve">Continue to implement and compare AspectC++ and gcov methods.  Choose one.  Continue to finish 'diff'. Learn to run </w:t>
             </w:r>
             <w:bookmarkStart w:id="28" w:name="__DdeLink__154_1450573583"/>
             <w:r>
@@ -7992,15 +7311,7 @@
             </w:r>
             <w:bookmarkEnd w:id="28"/>
             <w:r>
-              <w:t xml:space="preserve">test cases under </w:t>
-            </w:r>
-            <w:proofErr w:type="spellStart"/>
-            <w:r>
-              <w:t>gtest</w:t>
-            </w:r>
-            <w:proofErr w:type="spellEnd"/>
-            <w:r>
-              <w:t xml:space="preserve"> framework,  mapping functions to test cases.</w:t>
+              <w:t>test cases under gtest framework,  mapping functions to test cases.</w:t>
             </w:r>
           </w:p>
         </w:tc>
@@ -8072,36 +7383,12 @@
                 <w:sz w:val="12"/>
                 <w:szCs w:val="12"/>
               </w:rPr>
-              <w:t xml:space="preserve">Select test cases based on function coverage and program differences. Set up database, utility for database operations. A basic runnable version of </w:t>
-            </w:r>
-            <w:proofErr w:type="spellStart"/>
-            <w:r>
-              <w:rPr>
-                <w:sz w:val="12"/>
-                <w:szCs w:val="12"/>
-              </w:rPr>
-              <w:t>iut</w:t>
-            </w:r>
-            <w:proofErr w:type="spellEnd"/>
-            <w:r>
-              <w:rPr>
-                <w:sz w:val="12"/>
-                <w:szCs w:val="12"/>
-              </w:rPr>
-              <w:t xml:space="preserve"> for java. </w:t>
-            </w:r>
-          </w:p>
-          <w:p>
-            <w:r>
-              <w:t>C++ workflow ready (function-</w:t>
-            </w:r>
-            <w:proofErr w:type="spellStart"/>
-            <w:r>
-              <w:t>testcase</w:t>
-            </w:r>
-            <w:proofErr w:type="spellEnd"/>
-            <w:r>
-              <w:t xml:space="preserve"> mapping, diff, and select and run test case)</w:t>
+              <w:t xml:space="preserve">Select test cases based on function coverage and program differences. Set up database, utility for database operations. A basic runnable version of iut for java. </w:t>
+            </w:r>
+          </w:p>
+          <w:p>
+            <w:r>
+              <w:t>C++ workflow ready (function-testcase mapping, diff, and select and run test case)</w:t>
             </w:r>
           </w:p>
         </w:tc>
@@ -8167,23 +7454,7 @@
                 <w:sz w:val="12"/>
                 <w:szCs w:val="12"/>
               </w:rPr>
-              <w:t xml:space="preserve">Support </w:t>
-            </w:r>
-            <w:proofErr w:type="spellStart"/>
-            <w:r>
-              <w:rPr>
-                <w:sz w:val="12"/>
-                <w:szCs w:val="12"/>
-              </w:rPr>
-              <w:t>git</w:t>
-            </w:r>
-            <w:proofErr w:type="spellEnd"/>
-            <w:r>
-              <w:rPr>
-                <w:sz w:val="12"/>
-                <w:szCs w:val="12"/>
-              </w:rPr>
-              <w:t xml:space="preserve"> commit integration. </w:t>
+              <w:t xml:space="preserve">Support git commit integration. </w:t>
             </w:r>
           </w:p>
           <w:p>
@@ -8329,23 +7600,7 @@
     </w:p>
     <w:p>
       <w:r>
-        <w:t xml:space="preserve">Week 4: </w:t>
-      </w:r>
-      <w:proofErr w:type="spellStart"/>
-      <w:r>
-        <w:t>Simpify</w:t>
-      </w:r>
-      <w:proofErr w:type="spellEnd"/>
-      <w:r>
-        <w:t xml:space="preserve"> workflow of </w:t>
-      </w:r>
-      <w:proofErr w:type="spellStart"/>
-      <w:r>
-        <w:t>JavaIUT</w:t>
-      </w:r>
-      <w:proofErr w:type="spellEnd"/>
-      <w:r>
-        <w:t>.</w:t>
+        <w:t>Week 4: Simpify workflow of JavaIUT.</w:t>
       </w:r>
     </w:p>
     <w:p>
@@ -8377,33 +7632,19 @@
     <w:p>
       <w:pPr>
         <w:pStyle w:val="TextBody"/>
-      </w:pPr>
-      <w:r>
-        <w:t xml:space="preserve">1. Test runs will generate too many logs when instrumenting a log </w:t>
-      </w:r>
-      <w:proofErr w:type="spellStart"/>
-      <w:r>
-        <w:t>statament</w:t>
-      </w:r>
-      <w:proofErr w:type="spellEnd"/>
-      <w:r>
-        <w:t xml:space="preserve"> in the beginning of each functions without removing duplicates. For example, cctz_v1_test in </w:t>
-      </w:r>
-      <w:proofErr w:type="spellStart"/>
-      <w:r>
-        <w:t>cctz</w:t>
-      </w:r>
-      <w:proofErr w:type="spellEnd"/>
-      <w:r>
-        <w:t xml:space="preserve"> prints 500 0000+ logs. This cost much time. A possible solution is removing duplicates in </w:t>
-      </w:r>
-      <w:proofErr w:type="spellStart"/>
-      <w:r>
-        <w:t>c++</w:t>
-      </w:r>
-      <w:proofErr w:type="spellEnd"/>
-      <w:r>
-        <w:t xml:space="preserve"> code which is inserted.</w:t>
+        <w:ind w:firstLine="420"/>
+      </w:pPr>
+      <w:r>
+        <w:t xml:space="preserve">Currently </w:t>
+      </w:r>
+      <w:r>
+        <w:t>the iut project is not a complete solution for incremental testing; it still has many limitation</w:t>
+      </w:r>
+      <w:r>
+        <w:t>s</w:t>
+      </w:r>
+      <w:r>
+        <w:t>.</w:t>
       </w:r>
     </w:p>
     <w:p>
@@ -8411,15 +7652,31 @@
         <w:pStyle w:val="TextBody"/>
       </w:pPr>
       <w:r>
-        <w:t xml:space="preserve">2. Unable to deal with some macro which is a user-defined </w:t>
-      </w:r>
-      <w:proofErr w:type="spellStart"/>
-      <w:r>
-        <w:t>grammer</w:t>
-      </w:r>
-      <w:proofErr w:type="spellEnd"/>
-      <w:r>
-        <w:t xml:space="preserve"> and cannot be recognized without expansion.</w:t>
+        <w:t>1. Test runs will generate too many logs when instrumenting a log stat</w:t>
+      </w:r>
+      <w:r>
+        <w:t>e</w:t>
+      </w:r>
+      <w:r>
+        <w:t xml:space="preserve">ment in the beginning of each functions without removing duplicates. For example, cctz_v1_test in cctz prints 500 0000+ logs. This cost much time. </w:t>
+      </w:r>
+      <w:r>
+        <w:t>Current</w:t>
+      </w:r>
+      <w:r>
+        <w:t xml:space="preserve"> solution is removing duplicates </w:t>
+      </w:r>
+      <w:r>
+        <w:t>after all the log statements are output</w:t>
+      </w:r>
+      <w:r>
+        <w:t>.</w:t>
+      </w:r>
+      <w:r>
+        <w:t xml:space="preserve"> A possibly better solution is to avoid duplication during </w:t>
+      </w:r>
+      <w:r>
+        <w:t>running the source code.</w:t>
       </w:r>
     </w:p>
     <w:p>
@@ -8427,7 +7684,22 @@
         <w:pStyle w:val="TextBody"/>
       </w:pPr>
       <w:r>
-        <w:t>3. Modifications out of functions are not precisely handled.</w:t>
+        <w:t>2. Unable to deal with macro</w:t>
+      </w:r>
+      <w:r>
+        <w:t xml:space="preserve"> expansions </w:t>
+      </w:r>
+      <w:r>
+        <w:t xml:space="preserve">which </w:t>
+      </w:r>
+      <w:r>
+        <w:t>are</w:t>
+      </w:r>
+      <w:r>
+        <w:t xml:space="preserve"> </w:t>
+      </w:r>
+      <w:r>
+        <w:t>not defined in the source code but could be defined in library files.</w:t>
       </w:r>
     </w:p>
     <w:p>
@@ -8435,15 +7707,18 @@
         <w:pStyle w:val="TextBody"/>
       </w:pPr>
       <w:r>
-        <w:t xml:space="preserve">4. We have not tested the tool over a wide range of projects and only target on project </w:t>
-      </w:r>
-      <w:proofErr w:type="spellStart"/>
-      <w:r>
-        <w:t>cctz</w:t>
-      </w:r>
-      <w:proofErr w:type="spellEnd"/>
-      <w:r>
-        <w:t xml:space="preserve"> now. So it possibly needs some manual effort to accommodate it to more projects.</w:t>
+        <w:t xml:space="preserve">3. </w:t>
+      </w:r>
+      <w:r>
+        <w:t>Non-functions are not perfectly handle as there might be false positives when there are to multiple anonymous namespaces in a source file.</w:t>
+      </w:r>
+    </w:p>
+    <w:p>
+      <w:pPr>
+        <w:pStyle w:val="TextBody"/>
+      </w:pPr>
+      <w:r>
+        <w:t>4. We have not tested the tool over a wide range of projects and only target on project cctz now. So it possibly needs some manual effort to accommodate it to more projects.</w:t>
       </w:r>
     </w:p>
     <w:p>
@@ -10848,7 +10123,7 @@
 </file>
 
 <file path=customXml/itemProps1.xml><?xml version="1.0" encoding="utf-8"?>
-<ds:datastoreItem xmlns:ds="http://schemas.openxmlformats.org/officeDocument/2006/customXml" ds:itemID="{9B73E57F-C97B-C740-8368-63044658A18A}">
+<ds:datastoreItem xmlns:ds="http://schemas.openxmlformats.org/officeDocument/2006/customXml" ds:itemID="{6C73B168-8430-D649-A82F-BFC0C968A403}">
   <ds:schemaRefs>
     <ds:schemaRef ds:uri="http://schemas.openxmlformats.org/officeDocument/2006/bibliography"/>
   </ds:schemaRefs>

</xml_diff>

<commit_message>
finished: my part of designdoc, java user manual, package of iutj
</commit_message>
<xml_diff>
--- a/doc/designdoc_yuan.docx
+++ b/doc/designdoc_yuan.docx
@@ -7,7 +7,7 @@
         <w:pStyle w:val="1"/>
         <w:jc w:val="center"/>
       </w:pPr>
-      <w:bookmarkStart w:id="0" w:name="_Toc457778599"/>
+      <w:bookmarkStart w:id="0" w:name="_Toc457823575"/>
       <w:r>
         <w:t>IUT Design Document</w:t>
       </w:r>
@@ -383,8 +383,6 @@
             <w:r>
               <w:t>d</w:t>
             </w:r>
-            <w:bookmarkStart w:id="1" w:name="_GoBack"/>
-            <w:bookmarkEnd w:id="1"/>
             <w:r>
               <w:t>y: CCTZ</w:t>
             </w:r>
@@ -700,10 +698,15 @@
               <w:t>2016-</w:t>
             </w:r>
             <w:r>
-              <w:t>6</w:t>
-            </w:r>
-            <w:r>
-              <w:t>-26</w:t>
+              <w:t>7</w:t>
+            </w:r>
+            <w:bookmarkStart w:id="1" w:name="_GoBack"/>
+            <w:bookmarkEnd w:id="1"/>
+            <w:r>
+              <w:t>-2</w:t>
+            </w:r>
+            <w:r>
+              <w:t>9</w:t>
             </w:r>
           </w:p>
         </w:tc>
@@ -727,7 +730,7 @@
       </w:tr>
     </w:tbl>
     <w:p/>
-    <w:bookmarkStart w:id="2" w:name="_Toc457778600" w:displacedByCustomXml="next"/>
+    <w:bookmarkStart w:id="2" w:name="_Toc457823576" w:displacedByCustomXml="next"/>
     <w:sdt>
       <w:sdtPr>
         <w:id w:val="-183281870"/>
@@ -774,7 +777,7 @@
       <w:r>
         <w:fldChar w:fldCharType="separate"/>
       </w:r>
-      <w:hyperlink w:anchor="_Toc457778599" w:history="1">
+      <w:hyperlink w:anchor="_Toc457823575" w:history="1">
         <w:r>
           <w:rPr>
             <w:rStyle w:val="ab"/>
@@ -801,7 +804,7 @@
             <w:noProof/>
             <w:webHidden/>
           </w:rPr>
-          <w:instrText xml:space="preserve"> PAGEREF _Toc457778599 \h </w:instrText>
+          <w:instrText xml:space="preserve"> PAGEREF _Toc457823575 \h </w:instrText>
         </w:r>
         <w:r>
           <w:rPr>
@@ -845,7 +848,7 @@
           <w:kern w:val="2"/>
         </w:rPr>
       </w:pPr>
-      <w:hyperlink w:anchor="_Toc457778600" w:history="1">
+      <w:hyperlink w:anchor="_Toc457823576" w:history="1">
         <w:r>
           <w:rPr>
             <w:rStyle w:val="ab"/>
@@ -873,7 +876,7 @@
             <w:noProof/>
             <w:webHidden/>
           </w:rPr>
-          <w:instrText xml:space="preserve"> PAGEREF _Toc457778600 \h </w:instrText>
+          <w:instrText xml:space="preserve"> PAGEREF _Toc457823576 \h </w:instrText>
         </w:r>
         <w:r>
           <w:rPr>
@@ -918,7 +921,7 @@
           <w:kern w:val="2"/>
         </w:rPr>
       </w:pPr>
-      <w:hyperlink w:anchor="_Toc457778601" w:history="1">
+      <w:hyperlink w:anchor="_Toc457823577" w:history="1">
         <w:r>
           <w:rPr>
             <w:rStyle w:val="ab"/>
@@ -961,7 +964,7 @@
             <w:noProof/>
             <w:webHidden/>
           </w:rPr>
-          <w:instrText xml:space="preserve"> PAGEREF _Toc457778601 \h </w:instrText>
+          <w:instrText xml:space="preserve"> PAGEREF _Toc457823577 \h </w:instrText>
         </w:r>
         <w:r>
           <w:rPr>
@@ -1006,7 +1009,7 @@
           <w:kern w:val="2"/>
         </w:rPr>
       </w:pPr>
-      <w:hyperlink w:anchor="_Toc457778602" w:history="1">
+      <w:hyperlink w:anchor="_Toc457823578" w:history="1">
         <w:r>
           <w:rPr>
             <w:rStyle w:val="ab"/>
@@ -1049,7 +1052,7 @@
             <w:noProof/>
             <w:webHidden/>
           </w:rPr>
-          <w:instrText xml:space="preserve"> PAGEREF _Toc457778602 \h </w:instrText>
+          <w:instrText xml:space="preserve"> PAGEREF _Toc457823578 \h </w:instrText>
         </w:r>
         <w:r>
           <w:rPr>
@@ -1094,7 +1097,7 @@
           <w:kern w:val="2"/>
         </w:rPr>
       </w:pPr>
-      <w:hyperlink w:anchor="_Toc457778603" w:history="1">
+      <w:hyperlink w:anchor="_Toc457823579" w:history="1">
         <w:r>
           <w:rPr>
             <w:rStyle w:val="ab"/>
@@ -1137,7 +1140,7 @@
             <w:noProof/>
             <w:webHidden/>
           </w:rPr>
-          <w:instrText xml:space="preserve"> PAGEREF _Toc457778603 \h </w:instrText>
+          <w:instrText xml:space="preserve"> PAGEREF _Toc457823579 \h </w:instrText>
         </w:r>
         <w:r>
           <w:rPr>
@@ -1183,7 +1186,7 @@
           <w:kern w:val="2"/>
         </w:rPr>
       </w:pPr>
-      <w:hyperlink w:anchor="_Toc457778604" w:history="1">
+      <w:hyperlink w:anchor="_Toc457823580" w:history="1">
         <w:r>
           <w:rPr>
             <w:rStyle w:val="ab"/>
@@ -1226,7 +1229,7 @@
             <w:noProof/>
             <w:webHidden/>
           </w:rPr>
-          <w:instrText xml:space="preserve"> PAGEREF _Toc457778604 \h </w:instrText>
+          <w:instrText xml:space="preserve"> PAGEREF _Toc457823580 \h </w:instrText>
         </w:r>
         <w:r>
           <w:rPr>
@@ -1246,7 +1249,7 @@
             <w:noProof/>
             <w:webHidden/>
           </w:rPr>
-          <w:t>3</w:t>
+          <w:t>4</w:t>
         </w:r>
         <w:r>
           <w:rPr>
@@ -1272,7 +1275,7 @@
           <w:kern w:val="2"/>
         </w:rPr>
       </w:pPr>
-      <w:hyperlink w:anchor="_Toc457778605" w:history="1">
+      <w:hyperlink w:anchor="_Toc457823581" w:history="1">
         <w:r>
           <w:rPr>
             <w:rStyle w:val="ab"/>
@@ -1315,7 +1318,7 @@
             <w:noProof/>
             <w:webHidden/>
           </w:rPr>
-          <w:instrText xml:space="preserve"> PAGEREF _Toc457778605 \h </w:instrText>
+          <w:instrText xml:space="preserve"> PAGEREF _Toc457823581 \h </w:instrText>
         </w:r>
         <w:r>
           <w:rPr>
@@ -1361,7 +1364,7 @@
           <w:kern w:val="2"/>
         </w:rPr>
       </w:pPr>
-      <w:hyperlink w:anchor="_Toc457778606" w:history="1">
+      <w:hyperlink w:anchor="_Toc457823582" w:history="1">
         <w:r>
           <w:rPr>
             <w:rStyle w:val="ab"/>
@@ -1404,7 +1407,7 @@
             <w:noProof/>
             <w:webHidden/>
           </w:rPr>
-          <w:instrText xml:space="preserve"> PAGEREF _Toc457778606 \h </w:instrText>
+          <w:instrText xml:space="preserve"> PAGEREF _Toc457823582 \h </w:instrText>
         </w:r>
         <w:r>
           <w:rPr>
@@ -1424,7 +1427,7 @@
             <w:noProof/>
             <w:webHidden/>
           </w:rPr>
-          <w:t>4</w:t>
+          <w:t>5</w:t>
         </w:r>
         <w:r>
           <w:rPr>
@@ -1450,7 +1453,7 @@
           <w:kern w:val="2"/>
         </w:rPr>
       </w:pPr>
-      <w:hyperlink w:anchor="_Toc457778607" w:history="1">
+      <w:hyperlink w:anchor="_Toc457823583" w:history="1">
         <w:r>
           <w:rPr>
             <w:rStyle w:val="ab"/>
@@ -1493,7 +1496,7 @@
             <w:noProof/>
             <w:webHidden/>
           </w:rPr>
-          <w:instrText xml:space="preserve"> PAGEREF _Toc457778607 \h </w:instrText>
+          <w:instrText xml:space="preserve"> PAGEREF _Toc457823583 \h </w:instrText>
         </w:r>
         <w:r>
           <w:rPr>
@@ -1539,7 +1542,7 @@
           <w:kern w:val="2"/>
         </w:rPr>
       </w:pPr>
-      <w:hyperlink w:anchor="_Toc457778608" w:history="1">
+      <w:hyperlink w:anchor="_Toc457823584" w:history="1">
         <w:r>
           <w:rPr>
             <w:rStyle w:val="ab"/>
@@ -1582,7 +1585,7 @@
             <w:noProof/>
             <w:webHidden/>
           </w:rPr>
-          <w:instrText xml:space="preserve"> PAGEREF _Toc457778608 \h </w:instrText>
+          <w:instrText xml:space="preserve"> PAGEREF _Toc457823584 \h </w:instrText>
         </w:r>
         <w:r>
           <w:rPr>
@@ -1628,7 +1631,7 @@
           <w:kern w:val="2"/>
         </w:rPr>
       </w:pPr>
-      <w:hyperlink w:anchor="_Toc457778609" w:history="1">
+      <w:hyperlink w:anchor="_Toc457823585" w:history="1">
         <w:r>
           <w:rPr>
             <w:rStyle w:val="ab"/>
@@ -1671,7 +1674,7 @@
             <w:noProof/>
             <w:webHidden/>
           </w:rPr>
-          <w:instrText xml:space="preserve"> PAGEREF _Toc457778609 \h </w:instrText>
+          <w:instrText xml:space="preserve"> PAGEREF _Toc457823585 \h </w:instrText>
         </w:r>
         <w:r>
           <w:rPr>
@@ -1716,7 +1719,7 @@
           <w:kern w:val="2"/>
         </w:rPr>
       </w:pPr>
-      <w:hyperlink w:anchor="_Toc457778610" w:history="1">
+      <w:hyperlink w:anchor="_Toc457823586" w:history="1">
         <w:r>
           <w:rPr>
             <w:rStyle w:val="ab"/>
@@ -1759,7 +1762,7 @@
             <w:noProof/>
             <w:webHidden/>
           </w:rPr>
-          <w:instrText xml:space="preserve"> PAGEREF _Toc457778610 \h </w:instrText>
+          <w:instrText xml:space="preserve"> PAGEREF _Toc457823586 \h </w:instrText>
         </w:r>
         <w:r>
           <w:rPr>
@@ -1805,7 +1808,7 @@
           <w:kern w:val="2"/>
         </w:rPr>
       </w:pPr>
-      <w:hyperlink w:anchor="_Toc457778611" w:history="1">
+      <w:hyperlink w:anchor="_Toc457823587" w:history="1">
         <w:r>
           <w:rPr>
             <w:rStyle w:val="ab"/>
@@ -1848,7 +1851,7 @@
             <w:noProof/>
             <w:webHidden/>
           </w:rPr>
-          <w:instrText xml:space="preserve"> PAGEREF _Toc457778611 \h </w:instrText>
+          <w:instrText xml:space="preserve"> PAGEREF _Toc457823587 \h </w:instrText>
         </w:r>
         <w:r>
           <w:rPr>
@@ -1894,7 +1897,7 @@
           <w:kern w:val="2"/>
         </w:rPr>
       </w:pPr>
-      <w:hyperlink w:anchor="_Toc457778612" w:history="1">
+      <w:hyperlink w:anchor="_Toc457823588" w:history="1">
         <w:r>
           <w:rPr>
             <w:rStyle w:val="ab"/>
@@ -1937,7 +1940,7 @@
             <w:noProof/>
             <w:webHidden/>
           </w:rPr>
-          <w:instrText xml:space="preserve"> PAGEREF _Toc457778612 \h </w:instrText>
+          <w:instrText xml:space="preserve"> PAGEREF _Toc457823588 \h </w:instrText>
         </w:r>
         <w:r>
           <w:rPr>
@@ -1983,7 +1986,7 @@
           <w:kern w:val="2"/>
         </w:rPr>
       </w:pPr>
-      <w:hyperlink w:anchor="_Toc457778613" w:history="1">
+      <w:hyperlink w:anchor="_Toc457823589" w:history="1">
         <w:r>
           <w:rPr>
             <w:rStyle w:val="ab"/>
@@ -2026,7 +2029,7 @@
             <w:noProof/>
             <w:webHidden/>
           </w:rPr>
-          <w:instrText xml:space="preserve"> PAGEREF _Toc457778613 \h </w:instrText>
+          <w:instrText xml:space="preserve"> PAGEREF _Toc457823589 \h </w:instrText>
         </w:r>
         <w:r>
           <w:rPr>
@@ -2072,7 +2075,7 @@
           <w:kern w:val="2"/>
         </w:rPr>
       </w:pPr>
-      <w:hyperlink w:anchor="_Toc457778614" w:history="1">
+      <w:hyperlink w:anchor="_Toc457823590" w:history="1">
         <w:r>
           <w:rPr>
             <w:rStyle w:val="ab"/>
@@ -2115,7 +2118,7 @@
             <w:noProof/>
             <w:webHidden/>
           </w:rPr>
-          <w:instrText xml:space="preserve"> PAGEREF _Toc457778614 \h </w:instrText>
+          <w:instrText xml:space="preserve"> PAGEREF _Toc457823590 \h </w:instrText>
         </w:r>
         <w:r>
           <w:rPr>
@@ -2161,7 +2164,7 @@
           <w:kern w:val="2"/>
         </w:rPr>
       </w:pPr>
-      <w:hyperlink w:anchor="_Toc457778615" w:history="1">
+      <w:hyperlink w:anchor="_Toc457823591" w:history="1">
         <w:r>
           <w:rPr>
             <w:rStyle w:val="ab"/>
@@ -2204,7 +2207,7 @@
             <w:noProof/>
             <w:webHidden/>
           </w:rPr>
-          <w:instrText xml:space="preserve"> PAGEREF _Toc457778615 \h </w:instrText>
+          <w:instrText xml:space="preserve"> PAGEREF _Toc457823591 \h </w:instrText>
         </w:r>
         <w:r>
           <w:rPr>
@@ -2250,7 +2253,7 @@
           <w:kern w:val="2"/>
         </w:rPr>
       </w:pPr>
-      <w:hyperlink w:anchor="_Toc457778616" w:history="1">
+      <w:hyperlink w:anchor="_Toc457823592" w:history="1">
         <w:r>
           <w:rPr>
             <w:rStyle w:val="ab"/>
@@ -2293,7 +2296,7 @@
             <w:noProof/>
             <w:webHidden/>
           </w:rPr>
-          <w:instrText xml:space="preserve"> PAGEREF _Toc457778616 \h </w:instrText>
+          <w:instrText xml:space="preserve"> PAGEREF _Toc457823592 \h </w:instrText>
         </w:r>
         <w:r>
           <w:rPr>
@@ -2313,7 +2316,7 @@
             <w:noProof/>
             <w:webHidden/>
           </w:rPr>
-          <w:t>9</w:t>
+          <w:t>10</w:t>
         </w:r>
         <w:r>
           <w:rPr>
@@ -2338,7 +2341,7 @@
           <w:kern w:val="2"/>
         </w:rPr>
       </w:pPr>
-      <w:hyperlink w:anchor="_Toc457778617" w:history="1">
+      <w:hyperlink w:anchor="_Toc457823593" w:history="1">
         <w:r>
           <w:rPr>
             <w:rStyle w:val="ab"/>
@@ -2381,7 +2384,7 @@
             <w:noProof/>
             <w:webHidden/>
           </w:rPr>
-          <w:instrText xml:space="preserve"> PAGEREF _Toc457778617 \h </w:instrText>
+          <w:instrText xml:space="preserve"> PAGEREF _Toc457823593 \h </w:instrText>
         </w:r>
         <w:r>
           <w:rPr>
@@ -2426,7 +2429,7 @@
           <w:kern w:val="2"/>
         </w:rPr>
       </w:pPr>
-      <w:hyperlink w:anchor="_Toc457778618" w:history="1">
+      <w:hyperlink w:anchor="_Toc457823594" w:history="1">
         <w:r>
           <w:rPr>
             <w:rStyle w:val="ab"/>
@@ -2469,7 +2472,7 @@
             <w:noProof/>
             <w:webHidden/>
           </w:rPr>
-          <w:instrText xml:space="preserve"> PAGEREF _Toc457778618 \h </w:instrText>
+          <w:instrText xml:space="preserve"> PAGEREF _Toc457823594 \h </w:instrText>
         </w:r>
         <w:r>
           <w:rPr>
@@ -2489,7 +2492,7 @@
             <w:noProof/>
             <w:webHidden/>
           </w:rPr>
-          <w:t>11</w:t>
+          <w:t>12</w:t>
         </w:r>
         <w:r>
           <w:rPr>
@@ -2514,7 +2517,7 @@
           <w:kern w:val="2"/>
         </w:rPr>
       </w:pPr>
-      <w:hyperlink w:anchor="_Toc457778619" w:history="1">
+      <w:hyperlink w:anchor="_Toc457823595" w:history="1">
         <w:r>
           <w:rPr>
             <w:rStyle w:val="ab"/>
@@ -2557,7 +2560,7 @@
             <w:noProof/>
             <w:webHidden/>
           </w:rPr>
-          <w:instrText xml:space="preserve"> PAGEREF _Toc457778619 \h </w:instrText>
+          <w:instrText xml:space="preserve"> PAGEREF _Toc457823595 \h </w:instrText>
         </w:r>
         <w:r>
           <w:rPr>
@@ -2602,7 +2605,7 @@
           <w:kern w:val="2"/>
         </w:rPr>
       </w:pPr>
-      <w:hyperlink w:anchor="_Toc457778620" w:history="1">
+      <w:hyperlink w:anchor="_Toc457823596" w:history="1">
         <w:r>
           <w:rPr>
             <w:rStyle w:val="ab"/>
@@ -2645,7 +2648,7 @@
             <w:noProof/>
             <w:webHidden/>
           </w:rPr>
-          <w:instrText xml:space="preserve"> PAGEREF _Toc457778620 \h </w:instrText>
+          <w:instrText xml:space="preserve"> PAGEREF _Toc457823596 \h </w:instrText>
         </w:r>
         <w:r>
           <w:rPr>
@@ -2690,7 +2693,7 @@
           <w:kern w:val="2"/>
         </w:rPr>
       </w:pPr>
-      <w:hyperlink w:anchor="_Toc457778621" w:history="1">
+      <w:hyperlink w:anchor="_Toc457823597" w:history="1">
         <w:r>
           <w:rPr>
             <w:rStyle w:val="ab"/>
@@ -2712,7 +2715,7 @@
             <w:rStyle w:val="ab"/>
             <w:noProof/>
           </w:rPr>
-          <w:t>User Guide</w:t>
+          <w:t>Deliverables</w:t>
         </w:r>
         <w:r>
           <w:rPr>
@@ -2733,7 +2736,7 @@
             <w:noProof/>
             <w:webHidden/>
           </w:rPr>
-          <w:instrText xml:space="preserve"> PAGEREF _Toc457778621 \h </w:instrText>
+          <w:instrText xml:space="preserve"> PAGEREF _Toc457823597 \h </w:instrText>
         </w:r>
         <w:r>
           <w:rPr>
@@ -2753,7 +2756,7 @@
             <w:noProof/>
             <w:webHidden/>
           </w:rPr>
-          <w:t>13</w:t>
+          <w:t>14</w:t>
         </w:r>
         <w:r>
           <w:rPr>
@@ -2793,7 +2796,7 @@
           <w:numId w:val="1"/>
         </w:numPr>
       </w:pPr>
-      <w:bookmarkStart w:id="3" w:name="_Toc457778601"/>
+      <w:bookmarkStart w:id="3" w:name="_Toc457823577"/>
       <w:r>
         <w:lastRenderedPageBreak/>
         <w:t>Problem Description</w:t>
@@ -2805,7 +2808,16 @@
         <w:ind w:firstLine="420"/>
       </w:pPr>
       <w:r>
-        <w:t>In order to figure out the mapping relationship between the test cases and the functions in the source code of the target project, an approach is needed to statically or dynamically trace the execution of every function (including inline function or virtual function etc.) and record it.</w:t>
+        <w:t>Incremental Unit Testing solves the problem of rerunning all test cases even there’s been very few changes in the source code</w:t>
+      </w:r>
+      <w:r>
+        <w:t>.</w:t>
+      </w:r>
+      <w:r>
+        <w:t xml:space="preserve"> The solution is to find mapping relations of source code (mainly functions) and test cases, and only run test cases that are affected by changed source code</w:t>
+      </w:r>
+      <w:r>
+        <w:t xml:space="preserve"> when testing.</w:t>
       </w:r>
     </w:p>
     <w:p>
@@ -2816,7 +2828,7 @@
           <w:numId w:val="1"/>
         </w:numPr>
       </w:pPr>
-      <w:bookmarkStart w:id="4" w:name="_Toc457778602"/>
+      <w:bookmarkStart w:id="4" w:name="_Toc457823578"/>
       <w:r>
         <w:t>Implementation Overview</w:t>
       </w:r>
@@ -4157,7 +4169,6 @@
                         <w:pPr>
                           <w:jc w:val="left"/>
                         </w:pPr>
-                        <w:proofErr w:type="spellStart"/>
                         <w:r>
                           <w:rPr>
                             <w:color w:val="000000"/>
@@ -4166,7 +4177,6 @@
                           </w:rPr>
                           <w:t>GCov</w:t>
                         </w:r>
-                        <w:proofErr w:type="spellEnd"/>
                       </w:p>
                     </w:txbxContent>
                   </v:textbox>
@@ -4243,11 +4253,23 @@
           <w:numId w:val="1"/>
         </w:numPr>
       </w:pPr>
-      <w:bookmarkStart w:id="5" w:name="_Toc457778603"/>
+      <w:bookmarkStart w:id="5" w:name="_Toc457823579"/>
       <w:r>
         <w:t>Test-Function Mapper</w:t>
       </w:r>
       <w:bookmarkEnd w:id="5"/>
+    </w:p>
+    <w:p>
+      <w:pPr>
+        <w:ind w:firstLine="420"/>
+        <w:jc w:val="left"/>
+      </w:pPr>
+      <w:r>
+        <w:t>In order to figure out the mapping relationship between the test cases and the functions in the source code of the target project, an approach is needed to statically or dynamically trace the execution of every function (including inline function or virtual function etc.) and record it</w:t>
+      </w:r>
+      <w:r>
+        <w:t>.</w:t>
+      </w:r>
     </w:p>
     <w:p>
       <w:pPr>
@@ -4257,8 +4279,9 @@
           <w:numId w:val="1"/>
         </w:numPr>
       </w:pPr>
-      <w:bookmarkStart w:id="6" w:name="_Toc457778604"/>
-      <w:r>
+      <w:bookmarkStart w:id="6" w:name="_Toc457823580"/>
+      <w:r>
+        <w:lastRenderedPageBreak/>
         <w:t>AspectC++ (Aspect-Oriented Programming)</w:t>
       </w:r>
       <w:bookmarkEnd w:id="6"/>
@@ -4284,11 +4307,7 @@
         <w:ind w:firstLine="420"/>
       </w:pPr>
       <w:r>
-        <w:t xml:space="preserve">For the IUT project, AspectC++ enables us to log the “signature” (type, name and </w:t>
-      </w:r>
-      <w:r>
-        <w:lastRenderedPageBreak/>
-        <w:t>scope) of every function before, after, or around its execution WITHOUT revising the source code of the target project.</w:t>
+        <w:t>For the IUT project, AspectC++ enables us to log the “signature” (type, name and scope) of every function before, after, or around its execution WITHOUT revising the source code of the target project.</w:t>
       </w:r>
     </w:p>
     <w:p>
@@ -4299,7 +4318,7 @@
           <w:numId w:val="1"/>
         </w:numPr>
       </w:pPr>
-      <w:bookmarkStart w:id="7" w:name="_Toc457778605"/>
+      <w:bookmarkStart w:id="7" w:name="_Toc457823581"/>
       <w:r>
         <w:t>Basic Implementation</w:t>
       </w:r>
@@ -4469,8 +4488,9 @@
           <w:numId w:val="1"/>
         </w:numPr>
       </w:pPr>
-      <w:bookmarkStart w:id="8" w:name="_Toc457778606"/>
-      <w:r>
+      <w:bookmarkStart w:id="8" w:name="_Toc457823582"/>
+      <w:r>
+        <w:lastRenderedPageBreak/>
         <w:t>Pros and Cons</w:t>
       </w:r>
       <w:bookmarkEnd w:id="8"/>
@@ -4533,11 +4553,7 @@
         <w:t>advice</w:t>
       </w:r>
       <w:r>
-        <w:t xml:space="preserve"> which runs before, after, or around existing </w:t>
-      </w:r>
-      <w:r>
-        <w:lastRenderedPageBreak/>
-        <w:t>functionality. Therefore, there is no need to make an extra copy of the target project and modify it.</w:t>
+        <w:t xml:space="preserve"> which runs before, after, or around existing functionality. Therefore, there is no need to make an extra copy of the target project and modify it.</w:t>
       </w:r>
     </w:p>
     <w:p>
@@ -4643,7 +4659,11 @@
         <w:ind w:left="360" w:firstLine="0"/>
       </w:pPr>
       <w:r>
-        <w:t>It takes time to get familiar with the AspectC++ language elements and their usage. And There isn’t much support to find online for asking about issues that we may encounter during AspectC++ development.</w:t>
+        <w:t xml:space="preserve">It takes time to get familiar with the AspectC++ language elements and their usage. And There isn’t much support to find online for asking about issues that we may </w:t>
+      </w:r>
+      <w:r>
+        <w:lastRenderedPageBreak/>
+        <w:t>encounter during AspectC++ development.</w:t>
       </w:r>
     </w:p>
     <w:p>
@@ -5333,7 +5353,6 @@
               <w:rPr>
                 <w:color w:val="FFFFFF" w:themeColor="background1"/>
               </w:rPr>
-              <w:lastRenderedPageBreak/>
               <w:t>Another_demo</w:t>
             </w:r>
           </w:p>
@@ -5479,7 +5498,7 @@
       <w:r>
         <w:t xml:space="preserve"> </w:t>
       </w:r>
-      <w:bookmarkStart w:id="9" w:name="_Toc457778607"/>
+      <w:bookmarkStart w:id="9" w:name="_Toc457823583"/>
       <w:r>
         <w:t>gcov</w:t>
       </w:r>
@@ -5509,7 +5528,7 @@
           <w:numId w:val="1"/>
         </w:numPr>
       </w:pPr>
-      <w:bookmarkStart w:id="10" w:name="_Toc457778608"/>
+      <w:bookmarkStart w:id="10" w:name="_Toc457823584"/>
       <w:r>
         <w:t>Basic Implementation</w:t>
       </w:r>
@@ -5561,6 +5580,7 @@
         </w:numPr>
       </w:pPr>
       <w:r>
+        <w:lastRenderedPageBreak/>
         <w:t>gcov -b filename</w:t>
       </w:r>
     </w:p>
@@ -5625,7 +5645,6 @@
         </w:numPr>
       </w:pPr>
       <w:r>
-        <w:lastRenderedPageBreak/>
         <w:t>Analyse *.gcov</w:t>
       </w:r>
     </w:p>
@@ -5647,7 +5666,7 @@
           <w:numId w:val="1"/>
         </w:numPr>
       </w:pPr>
-      <w:bookmarkStart w:id="11" w:name="_Toc457778609"/>
+      <w:bookmarkStart w:id="11" w:name="_Toc457823585"/>
       <w:r>
         <w:t>Pros and Cons</w:t>
       </w:r>
@@ -5722,7 +5741,11 @@
     </w:p>
     <w:p>
       <w:r>
-        <w:t>The testing is build by bazel by default in this project. We prefer makefile. Install gtest to system(http://stackoverflow.com/questions/13513905/how-to-setup-googletest-as-a-shared-library-on-linux). Modify makefile to build the testing object file. Our program can successfully get the coverage information of every function in the project. But gcov also records the libraries' execution like stl and gtest which are useless. We only analyse the code of project by checking the filename.</w:t>
+        <w:t xml:space="preserve">The testing is build by bazel by default in this project. We prefer makefile. Install gtest to system(http://stackoverflow.com/questions/13513905/how-to-setup-googletest-as-a-shared-library-on-linux). Modify makefile to build the testing object file. Our program can successfully get the coverage information of every function in the project. But gcov also records the libraries' execution like stl and gtest which are useless. We </w:t>
+      </w:r>
+      <w:r>
+        <w:lastRenderedPageBreak/>
+        <w:t>only analyse the code of project by checking the filename.</w:t>
       </w:r>
     </w:p>
     <w:p>
@@ -5768,9 +5791,8 @@
           <w:numId w:val="1"/>
         </w:numPr>
       </w:pPr>
-      <w:bookmarkStart w:id="12" w:name="_Toc457778610"/>
-      <w:r>
-        <w:lastRenderedPageBreak/>
+      <w:bookmarkStart w:id="12" w:name="_Toc457823586"/>
+      <w:r>
         <w:t>Differ</w:t>
       </w:r>
       <w:bookmarkEnd w:id="12"/>
@@ -5797,7 +5819,7 @@
           <w:numId w:val="1"/>
         </w:numPr>
       </w:pPr>
-      <w:bookmarkStart w:id="13" w:name="_Toc457778611"/>
+      <w:bookmarkStart w:id="13" w:name="_Toc457823587"/>
       <w:r>
         <w:t>Tools</w:t>
       </w:r>
@@ -5814,7 +5836,25 @@
         <w:t>Th</w:t>
       </w:r>
       <w:r>
-        <w:t>e tools to support Differ are Clang AST and Eclipse CDT (C/C++ Development Tooling). And the final decision is using Eclipse CDT.</w:t>
+        <w:t xml:space="preserve">e tools to support Differ are Clang AST and Eclipse CDT (C/C++ Development Tooling). And the final decision is </w:t>
+      </w:r>
+      <w:r>
+        <w:rPr>
+          <w:b/>
+        </w:rPr>
+        <w:t>using</w:t>
+      </w:r>
+      <w:r>
+        <w:t xml:space="preserve"> </w:t>
+      </w:r>
+      <w:r>
+        <w:rPr>
+          <w:b/>
+        </w:rPr>
+        <w:t>Eclipse CDT</w:t>
+      </w:r>
+      <w:r>
+        <w:t>.</w:t>
       </w:r>
     </w:p>
     <w:p>
@@ -5825,7 +5865,7 @@
           <w:numId w:val="1"/>
         </w:numPr>
       </w:pPr>
-      <w:bookmarkStart w:id="14" w:name="_Toc457778612"/>
+      <w:bookmarkStart w:id="14" w:name="_Toc457823588"/>
       <w:r>
         <w:t>Clang AST</w:t>
       </w:r>
@@ -5985,6 +6025,7 @@
         <w:jc w:val="left"/>
       </w:pPr>
       <w:r>
+        <w:lastRenderedPageBreak/>
         <w:t>Thus, to traverse the full AST, one starts from the TranslationUnitDecl and then recursively traverses everything that can be reached from that node - this information has to be encoded for each specific node type. This algorithm is encoded in the RecursiveASTVisitor. See the RecursiveASTVisitor tutorial.</w:t>
       </w:r>
     </w:p>
@@ -6022,6 +6063,15 @@
       </w:r>
       <w:r>
         <w:t>.</w:t>
+      </w:r>
+    </w:p>
+    <w:p>
+      <w:pPr>
+        <w:ind w:firstLine="420"/>
+        <w:jc w:val="left"/>
+      </w:pPr>
+      <w:r>
+        <w:t>To use Clang AST tooling, you must write C++ code and include the header files in the “clang/AST” folder.</w:t>
       </w:r>
     </w:p>
     <w:p>
@@ -6032,12 +6082,11 @@
           <w:numId w:val="1"/>
         </w:numPr>
       </w:pPr>
-      <w:bookmarkStart w:id="15" w:name="_Toc457778613"/>
+      <w:bookmarkStart w:id="15" w:name="_Toc457823589"/>
       <w:r>
         <w:rPr>
           <w:rFonts w:hint="eastAsia"/>
         </w:rPr>
-        <w:lastRenderedPageBreak/>
         <w:t>Eclipse CDT</w:t>
       </w:r>
       <w:bookmarkEnd w:id="15"/>
@@ -6105,6 +6154,15 @@
       </w:r>
       <w:r>
         <w:t xml:space="preserve"> we just have to figure out what to do with it.</w:t>
+      </w:r>
+    </w:p>
+    <w:p>
+      <w:pPr>
+        <w:ind w:firstLine="420"/>
+        <w:jc w:val="left"/>
+      </w:pPr>
+      <w:r>
+        <w:t>To use CDT, you must add some jar files as library, and import corresponding packages in your Java code.</w:t>
       </w:r>
     </w:p>
     <w:p>
@@ -6115,7 +6173,7 @@
           <w:numId w:val="1"/>
         </w:numPr>
       </w:pPr>
-      <w:bookmarkStart w:id="16" w:name="_Toc457778614"/>
+      <w:bookmarkStart w:id="16" w:name="_Toc457823590"/>
       <w:r>
         <w:t>Strategy</w:t>
       </w:r>
@@ -6149,7 +6207,7 @@
           <w:numId w:val="1"/>
         </w:numPr>
       </w:pPr>
-      <w:bookmarkStart w:id="17" w:name="_Toc457778615"/>
+      <w:bookmarkStart w:id="17" w:name="_Toc457823591"/>
       <w:r>
         <w:t>File Differ</w:t>
       </w:r>
@@ -6223,7 +6281,11 @@
         <w:t>If not, we then use the AST Differ to find the differences between the two files</w:t>
       </w:r>
       <w:r>
-        <w:t>, and also remove the entry from the Map.</w:t>
+        <w:t xml:space="preserve">, and also remove </w:t>
+      </w:r>
+      <w:r>
+        <w:lastRenderedPageBreak/>
+        <w:t>the entry from the Map.</w:t>
       </w:r>
       <w:r>
         <w:t xml:space="preserve"> </w:t>
@@ -6245,7 +6307,7 @@
           <w:numId w:val="1"/>
         </w:numPr>
       </w:pPr>
-      <w:bookmarkStart w:id="18" w:name="_Toc457778616"/>
+      <w:bookmarkStart w:id="18" w:name="_Toc457823592"/>
       <w:r>
         <w:t>AST Differ</w:t>
       </w:r>
@@ -6273,11 +6335,7 @@
         <w:ind w:firstLine="420"/>
       </w:pPr>
       <w:r>
-        <w:t xml:space="preserve">Following the visitor design pattern, the Eclipse CDT API provides a class IASTVisitor to visit different nodes of an instance of IASTTranslationUnit. User can </w:t>
-      </w:r>
-      <w:r>
-        <w:lastRenderedPageBreak/>
-        <w:t>implement their own visitor by extending IASTVisitor</w:t>
+        <w:t>Following the visitor design pattern, the Eclipse CDT API provides a class IASTVisitor to visit different nodes of an instance of IASTTranslationUnit. User can implement their own visitor by extending IASTVisitor</w:t>
       </w:r>
       <w:r>
         <w:t>, and override</w:t>
@@ -6597,7 +6655,11 @@
               <w:cnfStyle w:val="000000000000" w:firstRow="0" w:lastRow="0" w:firstColumn="0" w:lastColumn="0" w:oddVBand="0" w:evenVBand="0" w:oddHBand="0" w:evenHBand="0" w:firstRowFirstColumn="0" w:firstRowLastColumn="0" w:lastRowFirstColumn="0" w:lastRowLastColumn="0"/>
             </w:pPr>
             <w:r>
-              <w:t>Common definitions such as global variable, class field members etc.</w:t>
+              <w:t xml:space="preserve">Common definitions such </w:t>
+            </w:r>
+            <w:r>
+              <w:lastRenderedPageBreak/>
+              <w:t>as global variable, class field members etc.</w:t>
             </w:r>
           </w:p>
           <w:p>
@@ -6624,6 +6686,7 @@
               <w:cnfStyle w:val="000000000000" w:firstRow="0" w:lastRow="0" w:firstColumn="0" w:lastColumn="0" w:oddVBand="0" w:evenVBand="0" w:oddHBand="0" w:evenHBand="0" w:firstRowFirstColumn="0" w:firstRowLastColumn="0" w:lastRowFirstColumn="0" w:lastRowLastColumn="0"/>
             </w:pPr>
             <w:r>
+              <w:lastRenderedPageBreak/>
               <w:t>int a = 0;</w:t>
             </w:r>
           </w:p>
@@ -6635,6 +6698,7 @@
               <w:rPr>
                 <w:rFonts w:hint="eastAsia"/>
               </w:rPr>
+              <w:lastRenderedPageBreak/>
               <w:t>Class</w:t>
             </w:r>
             <w:r>
@@ -6669,6 +6733,7 @@
           </w:tcPr>
           <w:p>
             <w:r>
+              <w:lastRenderedPageBreak/>
               <w:t>Problem</w:t>
             </w:r>
           </w:p>
@@ -6745,9 +6810,8 @@
           <w:numId w:val="1"/>
         </w:numPr>
       </w:pPr>
-      <w:bookmarkStart w:id="19" w:name="_Toc457778617"/>
-      <w:r>
-        <w:lastRenderedPageBreak/>
+      <w:bookmarkStart w:id="19" w:name="_Toc457823593"/>
+      <w:r>
         <w:t>Gtest</w:t>
       </w:r>
       <w:bookmarkEnd w:id="19"/>
@@ -6842,8 +6906,9 @@
           <w:numId w:val="1"/>
         </w:numPr>
       </w:pPr>
-      <w:bookmarkStart w:id="20" w:name="_Toc457778618"/>
-      <w:r>
+      <w:bookmarkStart w:id="20" w:name="_Toc457823594"/>
+      <w:r>
+        <w:lastRenderedPageBreak/>
         <w:t>Benchmark</w:t>
       </w:r>
       <w:bookmarkEnd w:id="20"/>
@@ -7008,9 +7073,8 @@
           <w:numId w:val="1"/>
         </w:numPr>
       </w:pPr>
-      <w:bookmarkStart w:id="27" w:name="_Toc457778619"/>
-      <w:r>
-        <w:lastRenderedPageBreak/>
+      <w:bookmarkStart w:id="27" w:name="_Toc457823595"/>
+      <w:r>
         <w:t>Milestones of IUT</w:t>
       </w:r>
       <w:bookmarkEnd w:id="27"/>
@@ -7414,6 +7478,7 @@
                 <w:b/>
                 <w:bCs/>
               </w:rPr>
+              <w:lastRenderedPageBreak/>
               <w:t>7.6</w:t>
             </w:r>
           </w:p>
@@ -7610,7 +7675,6 @@
     </w:p>
     <w:p>
       <w:r>
-        <w:lastRenderedPageBreak/>
         <w:t>Week 6: Revise documentation and user manual.</w:t>
       </w:r>
     </w:p>
@@ -7623,7 +7687,7 @@
           <w:numId w:val="1"/>
         </w:numPr>
       </w:pPr>
-      <w:bookmarkStart w:id="31" w:name="_Toc457778620"/>
+      <w:bookmarkStart w:id="31" w:name="_Toc457823596"/>
       <w:r>
         <w:t>Limitation</w:t>
       </w:r>
@@ -7725,6 +7789,13 @@
       <w:pPr>
         <w:pStyle w:val="TextBody"/>
       </w:pPr>
+      <w:r>
+        <w:t xml:space="preserve">5. The current solution doesn’t exactly support the whole iut workflow because after executing the incremental testing phase, we don't update the result of the execution </w:t>
+      </w:r>
+      <w:r>
+        <w:lastRenderedPageBreak/>
+        <w:t>into the database to support the next round of incremental testing, which means the offline preprocessing phase is always needed before every incremental testing phase.</w:t>
+      </w:r>
     </w:p>
     <w:p>
       <w:pPr>
@@ -7734,11 +7805,290 @@
           <w:numId w:val="1"/>
         </w:numPr>
       </w:pPr>
-      <w:bookmarkStart w:id="32" w:name="_Toc457778621"/>
-      <w:r>
-        <w:t>User Guide</w:t>
+      <w:bookmarkStart w:id="32" w:name="_Toc457823597"/>
+      <w:r>
+        <w:t>Deliverables</w:t>
       </w:r>
       <w:bookmarkEnd w:id="32"/>
+    </w:p>
+    <w:tbl>
+      <w:tblPr>
+        <w:tblW w:w="5000" w:type="pct"/>
+        <w:tblCellMar>
+          <w:left w:w="0" w:type="dxa"/>
+          <w:right w:w="0" w:type="dxa"/>
+        </w:tblCellMar>
+        <w:tblLook w:val="0420" w:firstRow="1" w:lastRow="0" w:firstColumn="0" w:lastColumn="0" w:noHBand="0" w:noVBand="1"/>
+      </w:tblPr>
+      <w:tblGrid>
+        <w:gridCol w:w="4461"/>
+        <w:gridCol w:w="3825"/>
+      </w:tblGrid>
+      <w:tr>
+        <w:trPr>
+          <w:trHeight w:val="839"/>
+        </w:trPr>
+        <w:tc>
+          <w:tcPr>
+            <w:tcW w:w="2692" w:type="pct"/>
+            <w:tcBorders>
+              <w:top w:val="single" w:sz="8" w:space="0" w:color="FFFFFF"/>
+              <w:left w:val="single" w:sz="8" w:space="0" w:color="FFFFFF"/>
+              <w:bottom w:val="single" w:sz="24" w:space="0" w:color="FFFFFF"/>
+              <w:right w:val="single" w:sz="8" w:space="0" w:color="FFFFFF"/>
+            </w:tcBorders>
+            <w:shd w:val="clear" w:color="auto" w:fill="4F81BD"/>
+            <w:tcMar>
+              <w:top w:w="72" w:type="dxa"/>
+              <w:left w:w="144" w:type="dxa"/>
+              <w:bottom w:w="72" w:type="dxa"/>
+              <w:right w:w="144" w:type="dxa"/>
+            </w:tcMar>
+            <w:hideMark/>
+          </w:tcPr>
+          <w:p>
+            <w:pPr>
+              <w:jc w:val="left"/>
+            </w:pPr>
+            <w:r>
+              <w:rPr>
+                <w:b/>
+                <w:bCs/>
+              </w:rPr>
+              <w:t>Artifacts</w:t>
+            </w:r>
+          </w:p>
+        </w:tc>
+        <w:tc>
+          <w:tcPr>
+            <w:tcW w:w="2308" w:type="pct"/>
+            <w:tcBorders>
+              <w:top w:val="single" w:sz="8" w:space="0" w:color="FFFFFF"/>
+              <w:left w:val="single" w:sz="8" w:space="0" w:color="FFFFFF"/>
+              <w:bottom w:val="single" w:sz="24" w:space="0" w:color="FFFFFF"/>
+              <w:right w:val="single" w:sz="8" w:space="0" w:color="FFFFFF"/>
+            </w:tcBorders>
+            <w:shd w:val="clear" w:color="auto" w:fill="4F81BD"/>
+            <w:tcMar>
+              <w:top w:w="72" w:type="dxa"/>
+              <w:left w:w="144" w:type="dxa"/>
+              <w:bottom w:w="72" w:type="dxa"/>
+              <w:right w:w="144" w:type="dxa"/>
+            </w:tcMar>
+            <w:hideMark/>
+          </w:tcPr>
+          <w:p>
+            <w:pPr>
+              <w:jc w:val="left"/>
+            </w:pPr>
+            <w:r>
+              <w:rPr>
+                <w:b/>
+                <w:bCs/>
+              </w:rPr>
+              <w:t>Estimated Hand Over Time</w:t>
+            </w:r>
+          </w:p>
+        </w:tc>
+      </w:tr>
+      <w:tr>
+        <w:trPr>
+          <w:trHeight w:val="1741"/>
+        </w:trPr>
+        <w:tc>
+          <w:tcPr>
+            <w:tcW w:w="2692" w:type="pct"/>
+            <w:tcBorders>
+              <w:top w:val="single" w:sz="24" w:space="0" w:color="FFFFFF"/>
+              <w:left w:val="single" w:sz="8" w:space="0" w:color="FFFFFF"/>
+              <w:bottom w:val="single" w:sz="8" w:space="0" w:color="FFFFFF"/>
+              <w:right w:val="single" w:sz="8" w:space="0" w:color="FFFFFF"/>
+            </w:tcBorders>
+            <w:shd w:val="clear" w:color="auto" w:fill="D0D8E8"/>
+            <w:tcMar>
+              <w:top w:w="72" w:type="dxa"/>
+              <w:left w:w="144" w:type="dxa"/>
+              <w:bottom w:w="72" w:type="dxa"/>
+              <w:right w:w="144" w:type="dxa"/>
+            </w:tcMar>
+            <w:hideMark/>
+          </w:tcPr>
+          <w:p>
+            <w:pPr>
+              <w:jc w:val="left"/>
+            </w:pPr>
+            <w:r>
+              <w:t xml:space="preserve">Source code for C++ IUT </w:t>
+            </w:r>
+          </w:p>
+          <w:p>
+            <w:pPr>
+              <w:jc w:val="left"/>
+            </w:pPr>
+            <w:r>
+              <w:t>Improved workflow (shell script)</w:t>
+            </w:r>
+          </w:p>
+          <w:p>
+            <w:pPr>
+              <w:jc w:val="left"/>
+            </w:pPr>
+            <w:r>
+              <w:t>Sample project</w:t>
+            </w:r>
+          </w:p>
+        </w:tc>
+        <w:tc>
+          <w:tcPr>
+            <w:tcW w:w="2308" w:type="pct"/>
+            <w:tcBorders>
+              <w:top w:val="single" w:sz="24" w:space="0" w:color="FFFFFF"/>
+              <w:left w:val="single" w:sz="8" w:space="0" w:color="FFFFFF"/>
+              <w:bottom w:val="single" w:sz="8" w:space="0" w:color="FFFFFF"/>
+              <w:right w:val="single" w:sz="8" w:space="0" w:color="FFFFFF"/>
+            </w:tcBorders>
+            <w:shd w:val="clear" w:color="auto" w:fill="D0D8E8"/>
+            <w:tcMar>
+              <w:top w:w="72" w:type="dxa"/>
+              <w:left w:w="144" w:type="dxa"/>
+              <w:bottom w:w="72" w:type="dxa"/>
+              <w:right w:w="144" w:type="dxa"/>
+            </w:tcMar>
+            <w:hideMark/>
+          </w:tcPr>
+          <w:p>
+            <w:pPr>
+              <w:jc w:val="left"/>
+            </w:pPr>
+            <w:r>
+              <w:t>16/8/1</w:t>
+            </w:r>
+          </w:p>
+        </w:tc>
+      </w:tr>
+      <w:tr>
+        <w:trPr>
+          <w:trHeight w:val="1741"/>
+        </w:trPr>
+        <w:tc>
+          <w:tcPr>
+            <w:tcW w:w="2692" w:type="pct"/>
+            <w:tcBorders>
+              <w:top w:val="single" w:sz="8" w:space="0" w:color="FFFFFF"/>
+              <w:left w:val="single" w:sz="8" w:space="0" w:color="FFFFFF"/>
+              <w:bottom w:val="single" w:sz="8" w:space="0" w:color="FFFFFF"/>
+              <w:right w:val="single" w:sz="8" w:space="0" w:color="FFFFFF"/>
+            </w:tcBorders>
+            <w:shd w:val="clear" w:color="auto" w:fill="E9EDF4"/>
+            <w:tcMar>
+              <w:top w:w="72" w:type="dxa"/>
+              <w:left w:w="144" w:type="dxa"/>
+              <w:bottom w:w="72" w:type="dxa"/>
+              <w:right w:w="144" w:type="dxa"/>
+            </w:tcMar>
+            <w:hideMark/>
+          </w:tcPr>
+          <w:p>
+            <w:pPr>
+              <w:jc w:val="left"/>
+            </w:pPr>
+            <w:r>
+              <w:t>Design document</w:t>
+            </w:r>
+          </w:p>
+        </w:tc>
+        <w:tc>
+          <w:tcPr>
+            <w:tcW w:w="2308" w:type="pct"/>
+            <w:tcBorders>
+              <w:top w:val="single" w:sz="8" w:space="0" w:color="FFFFFF"/>
+              <w:left w:val="single" w:sz="8" w:space="0" w:color="FFFFFF"/>
+              <w:bottom w:val="single" w:sz="8" w:space="0" w:color="FFFFFF"/>
+              <w:right w:val="single" w:sz="8" w:space="0" w:color="FFFFFF"/>
+            </w:tcBorders>
+            <w:shd w:val="clear" w:color="auto" w:fill="E9EDF4"/>
+            <w:tcMar>
+              <w:top w:w="72" w:type="dxa"/>
+              <w:left w:w="144" w:type="dxa"/>
+              <w:bottom w:w="72" w:type="dxa"/>
+              <w:right w:w="144" w:type="dxa"/>
+            </w:tcMar>
+            <w:hideMark/>
+          </w:tcPr>
+          <w:p>
+            <w:pPr>
+              <w:jc w:val="left"/>
+            </w:pPr>
+            <w:r>
+              <w:t>16/8/1</w:t>
+            </w:r>
+          </w:p>
+        </w:tc>
+      </w:tr>
+      <w:tr>
+        <w:trPr>
+          <w:trHeight w:val="1741"/>
+        </w:trPr>
+        <w:tc>
+          <w:tcPr>
+            <w:tcW w:w="2692" w:type="pct"/>
+            <w:tcBorders>
+              <w:top w:val="single" w:sz="8" w:space="0" w:color="FFFFFF"/>
+              <w:left w:val="single" w:sz="8" w:space="0" w:color="FFFFFF"/>
+              <w:bottom w:val="single" w:sz="8" w:space="0" w:color="FFFFFF"/>
+              <w:right w:val="single" w:sz="8" w:space="0" w:color="FFFFFF"/>
+            </w:tcBorders>
+            <w:shd w:val="clear" w:color="auto" w:fill="D0D8E8"/>
+            <w:tcMar>
+              <w:top w:w="72" w:type="dxa"/>
+              <w:left w:w="144" w:type="dxa"/>
+              <w:bottom w:w="72" w:type="dxa"/>
+              <w:right w:w="144" w:type="dxa"/>
+            </w:tcMar>
+            <w:hideMark/>
+          </w:tcPr>
+          <w:p>
+            <w:pPr>
+              <w:jc w:val="left"/>
+            </w:pPr>
+            <w:r>
+              <w:t>User manual</w:t>
+            </w:r>
+          </w:p>
+        </w:tc>
+        <w:tc>
+          <w:tcPr>
+            <w:tcW w:w="2308" w:type="pct"/>
+            <w:tcBorders>
+              <w:top w:val="single" w:sz="8" w:space="0" w:color="FFFFFF"/>
+              <w:left w:val="single" w:sz="8" w:space="0" w:color="FFFFFF"/>
+              <w:bottom w:val="single" w:sz="8" w:space="0" w:color="FFFFFF"/>
+              <w:right w:val="single" w:sz="8" w:space="0" w:color="FFFFFF"/>
+            </w:tcBorders>
+            <w:shd w:val="clear" w:color="auto" w:fill="D0D8E8"/>
+            <w:tcMar>
+              <w:top w:w="72" w:type="dxa"/>
+              <w:left w:w="144" w:type="dxa"/>
+              <w:bottom w:w="72" w:type="dxa"/>
+              <w:right w:w="144" w:type="dxa"/>
+            </w:tcMar>
+            <w:hideMark/>
+          </w:tcPr>
+          <w:p>
+            <w:pPr>
+              <w:jc w:val="left"/>
+            </w:pPr>
+            <w:r>
+              <w:t>16/8/1</w:t>
+            </w:r>
+          </w:p>
+        </w:tc>
+      </w:tr>
+    </w:tbl>
+    <w:p>
+      <w:pPr>
+        <w:jc w:val="left"/>
+      </w:pPr>
     </w:p>
     <w:sectPr>
       <w:pgSz w:w="11906" w:h="16838"/>
@@ -8818,7 +9168,6 @@
   <w:style w:type="character" w:default="1" w:styleId="a0">
     <w:name w:val="Default Paragraph Font"/>
     <w:uiPriority w:val="1"/>
-    <w:semiHidden/>
     <w:unhideWhenUsed/>
   </w:style>
   <w:style w:type="table" w:default="1" w:styleId="a1">
@@ -10123,7 +10472,7 @@
 </file>
 
 <file path=customXml/itemProps1.xml><?xml version="1.0" encoding="utf-8"?>
-<ds:datastoreItem xmlns:ds="http://schemas.openxmlformats.org/officeDocument/2006/customXml" ds:itemID="{6C73B168-8430-D649-A82F-BFC0C968A403}">
+<ds:datastoreItem xmlns:ds="http://schemas.openxmlformats.org/officeDocument/2006/customXml" ds:itemID="{71AE4D06-9000-5F48-B269-39B26022E107}">
   <ds:schemaRefs>
     <ds:schemaRef ds:uri="http://schemas.openxmlformats.org/officeDocument/2006/bibliography"/>
   </ds:schemaRefs>

</xml_diff>